<commit_message>
Changed site names and regrouped visualization + minor figure edits
</commit_message>
<xml_diff>
--- a/paper/manuscript.docx
+++ b/paper/manuscript.docx
@@ -248,12 +248,60 @@
         <w:t xml:space="preserve"> </w:t>
       </w:r>
       <w:r>
+        <w:t xml:space="preserve">relying</w:t>
+      </w:r>
+      <w:r>
+        <w:t xml:space="preserve"> </w:t>
+      </w:r>
+      <w:r>
+        <w:t xml:space="preserve">on</w:t>
+      </w:r>
+      <w:r>
+        <w:t xml:space="preserve"> </w:t>
+      </w:r>
+      <w:r>
+        <w:t xml:space="preserve">pre-</w:t>
+      </w:r>
+      <w:r>
+        <w:t xml:space="preserve"> </w:t>
+      </w:r>
+      <w:r>
+        <w:t xml:space="preserve">and</w:t>
+      </w:r>
+      <w:r>
+        <w:t xml:space="preserve"> </w:t>
+      </w:r>
+      <w:r>
+        <w:t xml:space="preserve">post-</w:t>
+      </w:r>
+      <w:r>
+        <w:t xml:space="preserve"> </w:t>
+      </w:r>
+      <w:r>
+        <w:t xml:space="preserve">retrofit</w:t>
+      </w:r>
+      <w:r>
+        <w:t xml:space="preserve"> </w:t>
+      </w:r>
+      <w:r>
+        <w:t xml:space="preserve">comparison</w:t>
+      </w:r>
+      <w:r>
+        <w:t xml:space="preserve"> </w:t>
+      </w:r>
+      <w:r>
         <w:t xml:space="preserve">for</w:t>
       </w:r>
       <w:r>
         <w:t xml:space="preserve"> </w:t>
       </w:r>
       <w:r>
+        <w:t xml:space="preserve">estimating</w:t>
+      </w:r>
+      <w:r>
+        <w:t xml:space="preserve"> </w:t>
+      </w:r>
+      <w:r>
         <w:t xml:space="preserve">whole-building</w:t>
       </w:r>
       <w:r>
@@ -272,19 +320,13 @@
         <w:t xml:space="preserve"> </w:t>
       </w:r>
       <w:r>
-        <w:t xml:space="preserve">estimation</w:t>
-      </w:r>
-      <w:r>
-        <w:t xml:space="preserve"> </w:t>
-      </w:r>
-      <w:r>
         <w:t xml:space="preserve">are</w:t>
       </w:r>
       <w:r>
         <w:t xml:space="preserve"> </w:t>
       </w:r>
       <w:r>
-        <w:t xml:space="preserve">both</w:t>
+        <w:t xml:space="preserve">often</w:t>
       </w:r>
       <w:r>
         <w:t xml:space="preserve"> </w:t>
@@ -332,6 +374,30 @@
         <w:t xml:space="preserve"> </w:t>
       </w:r>
       <w:r>
+        <w:t xml:space="preserve">such</w:t>
+      </w:r>
+      <w:r>
+        <w:t xml:space="preserve"> </w:t>
+      </w:r>
+      <w:r>
+        <w:t xml:space="preserve">as</w:t>
+      </w:r>
+      <w:r>
+        <w:t xml:space="preserve"> </w:t>
+      </w:r>
+      <w:r>
+        <w:t xml:space="preserve">reduced</w:t>
+      </w:r>
+      <w:r>
+        <w:t xml:space="preserve"> </w:t>
+      </w:r>
+      <w:r>
+        <w:t xml:space="preserve">occupancy</w:t>
+      </w:r>
+      <w:r>
+        <w:t xml:space="preserve"> </w:t>
+      </w:r>
+      <w:r>
         <w:t xml:space="preserve">occur</w:t>
       </w:r>
       <w:r>
@@ -398,43 +464,409 @@
         <w:t xml:space="preserve"> </w:t>
       </w:r>
       <w:r>
-        <w:t xml:space="preserve">proposed</w:t>
-      </w:r>
-      <w:r>
-        <w:t xml:space="preserve"> </w:t>
-      </w:r>
-      <w:r>
         <w:t xml:space="preserve">intervention</w:t>
       </w:r>
       <w:r>
         <w:t xml:space="preserve"> </w:t>
       </w:r>
       <w:r>
+        <w:t xml:space="preserve">but</w:t>
+      </w:r>
+      <w:r>
+        <w:t xml:space="preserve"> </w:t>
+      </w:r>
+      <w:r>
+        <w:t xml:space="preserve">significantgly</w:t>
+      </w:r>
+      <w:r>
+        <w:t xml:space="preserve"> </w:t>
+      </w:r>
+      <w:r>
+        <w:t xml:space="preserve">affect</w:t>
+      </w:r>
+      <w:r>
+        <w:t xml:space="preserve"> </w:t>
+      </w:r>
+      <w:r>
+        <w:t xml:space="preserve">building</w:t>
+      </w:r>
+      <w:r>
+        <w:t xml:space="preserve"> </w:t>
+      </w:r>
+      <w:r>
+        <w:t xml:space="preserve">energy</w:t>
+      </w:r>
+      <w:r>
+        <w:t xml:space="preserve"> </w:t>
+      </w:r>
+      <w:r>
+        <w:t xml:space="preserve">consumption</w:t>
+      </w:r>
+      <w:r>
+        <w:t xml:space="preserve"> </w:t>
+      </w:r>
+      <w:r>
+        <w:t xml:space="preserve">and</w:t>
+      </w:r>
+      <w:r>
+        <w:t xml:space="preserve"> </w:t>
+      </w:r>
+      <w:r>
+        <w:t xml:space="preserve">thus</w:t>
+      </w:r>
+      <w:r>
+        <w:t xml:space="preserve"> </w:t>
+      </w:r>
+      <w:r>
+        <w:t xml:space="preserve">when</w:t>
+      </w:r>
+      <w:r>
+        <w:t xml:space="preserve"> </w:t>
+      </w:r>
+      <w:r>
+        <w:t xml:space="preserve">the</w:t>
+      </w:r>
+      <w:r>
+        <w:t xml:space="preserve"> </w:t>
+      </w:r>
+      <w:r>
+        <w:t xml:space="preserve">analyst</w:t>
+      </w:r>
+      <w:r>
+        <w:t xml:space="preserve"> </w:t>
+      </w:r>
+      <w:r>
+        <w:t xml:space="preserve">applies</w:t>
+      </w:r>
+      <w:r>
+        <w:t xml:space="preserve"> </w:t>
+      </w:r>
+      <w:r>
+        <w:t xml:space="preserve">conventiona</w:t>
+      </w:r>
+      <w:r>
+        <w:t xml:space="preserve"> </w:t>
+      </w:r>
+      <w:r>
+        <w:t xml:space="preserve">M&amp;V</w:t>
+      </w:r>
+      <w:r>
+        <w:t xml:space="preserve"> </w:t>
+      </w:r>
+      <w:r>
+        <w:t xml:space="preserve">suggested</w:t>
+      </w:r>
+      <w:r>
+        <w:t xml:space="preserve"> </w:t>
+      </w:r>
+      <w:r>
+        <w:t xml:space="preserve">by</w:t>
+      </w:r>
+      <w:r>
+        <w:t xml:space="preserve"> </w:t>
+      </w:r>
+      <w:r>
+        <w:t xml:space="preserve">industry</w:t>
+      </w:r>
+      <w:r>
+        <w:t xml:space="preserve"> </w:t>
+      </w:r>
+      <w:r>
+        <w:t xml:space="preserve">guidelines,</w:t>
+      </w:r>
+      <w:r>
+        <w:t xml:space="preserve"> </w:t>
+      </w:r>
+      <w:r>
+        <w:t xml:space="preserve">the</w:t>
+      </w:r>
+      <w:r>
+        <w:t xml:space="preserve"> </w:t>
+      </w:r>
+      <w:r>
+        <w:t xml:space="preserve">results</w:t>
+      </w:r>
+      <w:r>
+        <w:t xml:space="preserve"> </w:t>
+      </w:r>
+      <w:r>
+        <w:t xml:space="preserve">can</w:t>
+      </w:r>
+      <w:r>
+        <w:t xml:space="preserve"> </w:t>
+      </w:r>
+      <w:r>
+        <w:t xml:space="preserve">be</w:t>
+      </w:r>
+      <w:r>
+        <w:t xml:space="preserve"> </w:t>
+      </w:r>
+      <w:r>
+        <w:t xml:space="preserve">largely</w:t>
+      </w:r>
+      <w:r>
+        <w:t xml:space="preserve"> </w:t>
+      </w:r>
+      <w:r>
+        <w:t xml:space="preserve">confounded.</w:t>
+      </w:r>
+      <w:r>
+        <w:t xml:space="preserve"> </w:t>
+      </w:r>
+      <w:r>
+        <w:t xml:space="preserve">In</w:t>
+      </w:r>
+      <w:r>
+        <w:t xml:space="preserve"> </w:t>
+      </w:r>
+      <w:r>
+        <w:t xml:space="preserve">this</w:t>
+      </w:r>
+      <w:r>
+        <w:t xml:space="preserve"> </w:t>
+      </w:r>
+      <w:r>
+        <w:t xml:space="preserve">study,</w:t>
+      </w:r>
+      <w:r>
+        <w:t xml:space="preserve"> </w:t>
+      </w:r>
+      <w:r>
+        <w:t xml:space="preserve">we</w:t>
+      </w:r>
+      <w:r>
+        <w:t xml:space="preserve"> </w:t>
+      </w:r>
+      <w:r>
+        <w:t xml:space="preserve">demonstrated</w:t>
+      </w:r>
+      <w:r>
+        <w:t xml:space="preserve"> </w:t>
+      </w:r>
+      <w:r>
+        <w:t xml:space="preserve">that</w:t>
+      </w:r>
+      <w:r>
+        <w:t xml:space="preserve"> </w:t>
+      </w:r>
+      <w:r>
+        <w:t xml:space="preserve">switchable</w:t>
+      </w:r>
+      <w:r>
+        <w:t xml:space="preserve"> </w:t>
+      </w:r>
+      <w:r>
+        <w:t xml:space="preserve">interventions,</w:t>
+      </w:r>
+      <w:r>
+        <w:t xml:space="preserve"> </w:t>
+      </w:r>
+      <w:r>
+        <w:t xml:space="preserve">such</w:t>
+      </w:r>
+      <w:r>
+        <w:t xml:space="preserve"> </w:t>
+      </w:r>
+      <w:r>
+        <w:t xml:space="preserve">as</w:t>
+      </w:r>
+      <w:r>
+        <w:t xml:space="preserve"> </w:t>
+      </w:r>
+      <w:r>
+        <w:t xml:space="preserve">most</w:t>
+      </w:r>
+      <w:r>
+        <w:t xml:space="preserve"> </w:t>
+      </w:r>
+      <w:r>
+        <w:t xml:space="preserve">of</w:t>
+      </w:r>
+      <w:r>
+        <w:t xml:space="preserve"> </w:t>
+      </w:r>
+      <w:r>
+        <w:t xml:space="preserve">the</w:t>
+      </w:r>
+      <w:r>
+        <w:t xml:space="preserve"> </w:t>
+      </w:r>
+      <w:r>
+        <w:t xml:space="preserve">control</w:t>
+      </w:r>
+      <w:r>
+        <w:t xml:space="preserve"> </w:t>
+      </w:r>
+      <w:r>
+        <w:t xml:space="preserve">retrofits,</w:t>
+      </w:r>
+      <w:r>
+        <w:t xml:space="preserve"> </w:t>
+      </w:r>
+      <w:r>
+        <w:t xml:space="preserve">can</w:t>
+      </w:r>
+      <w:r>
+        <w:t xml:space="preserve"> </w:t>
+      </w:r>
+      <w:r>
+        <w:t xml:space="preserve">benefit</w:t>
+      </w:r>
+      <w:r>
+        <w:t xml:space="preserve"> </w:t>
+      </w:r>
+      <w:r>
+        <w:t xml:space="preserve">from</w:t>
+      </w:r>
+      <w:r>
+        <w:t xml:space="preserve"> </w:t>
+      </w:r>
+      <w:r>
+        <w:t xml:space="preserve">random</w:t>
+      </w:r>
+      <w:r>
+        <w:t xml:space="preserve"> </w:t>
+      </w:r>
+      <w:r>
+        <w:t xml:space="preserve">sampling,</w:t>
+      </w:r>
+      <w:r>
+        <w:t xml:space="preserve"> </w:t>
+      </w:r>
+      <w:r>
+        <w:t xml:space="preserve">where</w:t>
+      </w:r>
+      <w:r>
+        <w:t xml:space="preserve"> </w:t>
+      </w:r>
+      <w:r>
+        <w:t xml:space="preserve">the</w:t>
+      </w:r>
+      <w:r>
+        <w:t xml:space="preserve"> </w:t>
+      </w:r>
+      <w:r>
+        <w:t xml:space="preserve">analyst</w:t>
+      </w:r>
+      <w:r>
+        <w:t xml:space="preserve"> </w:t>
+      </w:r>
+      <w:r>
+        <w:t xml:space="preserve">randomly</w:t>
+      </w:r>
+      <w:r>
+        <w:t xml:space="preserve"> </w:t>
+      </w:r>
+      <w:r>
+        <w:t xml:space="preserve">selects</w:t>
+      </w:r>
+      <w:r>
+        <w:t xml:space="preserve"> </w:t>
+      </w:r>
+      <w:r>
+        <w:t xml:space="preserve">whether</w:t>
+      </w:r>
+      <w:r>
+        <w:t xml:space="preserve"> </w:t>
+      </w:r>
+      <w:r>
+        <w:t xml:space="preserve">to</w:t>
+      </w:r>
+      <w:r>
+        <w:t xml:space="preserve"> </w:t>
+      </w:r>
+      <w:r>
+        <w:t xml:space="preserve">implement</w:t>
+      </w:r>
+      <w:r>
+        <w:t xml:space="preserve"> </w:t>
+      </w:r>
+      <w:r>
+        <w:t xml:space="preserve">the</w:t>
+      </w:r>
+      <w:r>
+        <w:t xml:space="preserve"> </w:t>
+      </w:r>
+      <w:r>
+        <w:t xml:space="preserve">baseline</w:t>
+      </w:r>
+      <w:r>
+        <w:t xml:space="preserve"> </w:t>
+      </w:r>
+      <w:r>
+        <w:t xml:space="preserve">or</w:t>
+      </w:r>
+      <w:r>
+        <w:t xml:space="preserve"> </w:t>
+      </w:r>
+      <w:r>
+        <w:t xml:space="preserve">the</w:t>
+      </w:r>
+      <w:r>
+        <w:t xml:space="preserve"> </w:t>
+      </w:r>
+      <w:r>
+        <w:t xml:space="preserve">intervention</w:t>
+      </w:r>
+      <w:r>
+        <w:t xml:space="preserve"> </w:t>
+      </w:r>
+      <w:r>
         <w:t xml:space="preserve">strategy</w:t>
       </w:r>
       <w:r>
         <w:t xml:space="preserve"> </w:t>
       </w:r>
       <w:r>
-        <w:t xml:space="preserve">but</w:t>
-      </w:r>
-      <w:r>
-        <w:t xml:space="preserve"> </w:t>
-      </w:r>
-      <w:r>
-        <w:t xml:space="preserve">have</w:t>
-      </w:r>
-      <w:r>
-        <w:t xml:space="preserve"> </w:t>
-      </w:r>
-      <w:r>
-        <w:t xml:space="preserve">substaintial</w:t>
-      </w:r>
-      <w:r>
-        <w:t xml:space="preserve"> </w:t>
-      </w:r>
-      <w:r>
-        <w:t xml:space="preserve">impacts</w:t>
+        <w:t xml:space="preserve">each</w:t>
+      </w:r>
+      <w:r>
+        <w:t xml:space="preserve"> </w:t>
+      </w:r>
+      <w:r>
+        <w:t xml:space="preserve">day.</w:t>
+      </w:r>
+      <w:r>
+        <w:t xml:space="preserve"> </w:t>
+      </w:r>
+      <w:r>
+        <w:t xml:space="preserve">We</w:t>
+      </w:r>
+      <w:r>
+        <w:t xml:space="preserve"> </w:t>
+      </w:r>
+      <w:r>
+        <w:t xml:space="preserve">tested</w:t>
+      </w:r>
+      <w:r>
+        <w:t xml:space="preserve"> </w:t>
+      </w:r>
+      <w:r>
+        <w:t xml:space="preserve">this</w:t>
+      </w:r>
+      <w:r>
+        <w:t xml:space="preserve"> </w:t>
+      </w:r>
+      <w:r>
+        <w:t xml:space="preserve">novel</w:t>
+      </w:r>
+      <w:r>
+        <w:t xml:space="preserve"> </w:t>
+      </w:r>
+      <w:r>
+        <w:t xml:space="preserve">randomized</w:t>
+      </w:r>
+      <w:r>
+        <w:t xml:space="preserve"> </w:t>
+      </w:r>
+      <w:r>
+        <w:t xml:space="preserve">M&amp;V</w:t>
+      </w:r>
+      <w:r>
+        <w:t xml:space="preserve"> </w:t>
+      </w:r>
+      <w:r>
+        <w:t xml:space="preserve">method</w:t>
       </w:r>
       <w:r>
         <w:t xml:space="preserve"> </w:t>
@@ -446,43 +878,283 @@
         <w:t xml:space="preserve"> </w:t>
       </w:r>
       <w:r>
+        <w:t xml:space="preserve">a</w:t>
+      </w:r>
+      <w:r>
+        <w:t xml:space="preserve"> </w:t>
+      </w:r>
+      <w:r>
+        <w:t xml:space="preserve">large</w:t>
+      </w:r>
+      <w:r>
+        <w:t xml:space="preserve"> </w:t>
+      </w:r>
+      <w:r>
+        <w:t xml:space="preserve">public</w:t>
+      </w:r>
+      <w:r>
+        <w:t xml:space="preserve"> </w:t>
+      </w:r>
+      <w:r>
+        <w:t xml:space="preserve">dataset</w:t>
+      </w:r>
+      <w:r>
+        <w:t xml:space="preserve"> </w:t>
+      </w:r>
+      <w:r>
+        <w:t xml:space="preserve">covering</w:t>
+      </w:r>
+      <w:r>
+        <w:t xml:space="preserve"> </w:t>
+      </w:r>
+      <w:r>
+        <w:t xml:space="preserve">various</w:t>
+      </w:r>
+      <w:r>
+        <w:t xml:space="preserve"> </w:t>
+      </w:r>
+      <w:r>
+        <w:t xml:space="preserve">climate</w:t>
+      </w:r>
+      <w:r>
+        <w:t xml:space="preserve"> </w:t>
+      </w:r>
+      <w:r>
+        <w:t xml:space="preserve">zones</w:t>
+      </w:r>
+      <w:r>
+        <w:t xml:space="preserve"> </w:t>
+      </w:r>
+      <w:r>
+        <w:t xml:space="preserve">and</w:t>
+      </w:r>
+      <w:r>
+        <w:t xml:space="preserve"> </w:t>
+      </w:r>
+      <w:r>
+        <w:t xml:space="preserve">commercial</w:t>
+      </w:r>
+      <w:r>
+        <w:t xml:space="preserve"> </w:t>
+      </w:r>
+      <w:r>
+        <w:t xml:space="preserve">building</w:t>
+      </w:r>
+      <w:r>
+        <w:t xml:space="preserve"> </w:t>
+      </w:r>
+      <w:r>
+        <w:t xml:space="preserve">types,</w:t>
+      </w:r>
+      <w:r>
+        <w:t xml:space="preserve"> </w:t>
+      </w:r>
+      <w:r>
+        <w:t xml:space="preserve">using</w:t>
+      </w:r>
+      <w:r>
+        <w:t xml:space="preserve"> </w:t>
+      </w:r>
+      <w:r>
+        <w:t xml:space="preserve">a</w:t>
+      </w:r>
+      <w:r>
+        <w:t xml:space="preserve"> </w:t>
+      </w:r>
+      <w:r>
+        <w:t xml:space="preserve">virtual</w:t>
+      </w:r>
+      <w:r>
+        <w:t xml:space="preserve"> </w:t>
+      </w:r>
+      <w:r>
+        <w:t xml:space="preserve">chilled</w:t>
+      </w:r>
+      <w:r>
+        <w:t xml:space="preserve"> </w:t>
+      </w:r>
+      <w:r>
+        <w:t xml:space="preserve">water</w:t>
+      </w:r>
+      <w:r>
+        <w:t xml:space="preserve"> </w:t>
+      </w:r>
+      <w:r>
+        <w:t xml:space="preserve">supply</w:t>
+      </w:r>
+      <w:r>
+        <w:t xml:space="preserve"> </w:t>
+      </w:r>
+      <w:r>
+        <w:t xml:space="preserve">temperature</w:t>
+      </w:r>
+      <w:r>
+        <w:t xml:space="preserve"> </w:t>
+      </w:r>
+      <w:r>
+        <w:t xml:space="preserve">reset</w:t>
+      </w:r>
+      <w:r>
+        <w:t xml:space="preserve"> </w:t>
+      </w:r>
+      <w:r>
+        <w:t xml:space="preserve">based</w:t>
+      </w:r>
+      <w:r>
+        <w:t xml:space="preserve"> </w:t>
+      </w:r>
+      <w:r>
+        <w:t xml:space="preserve">on</w:t>
+      </w:r>
+      <w:r>
+        <w:t xml:space="preserve"> </w:t>
+      </w:r>
+      <w:r>
+        <w:t xml:space="preserve">outdoor</w:t>
+      </w:r>
+      <w:r>
+        <w:t xml:space="preserve"> </w:t>
+      </w:r>
+      <w:r>
+        <w:t xml:space="preserve">weather</w:t>
+      </w:r>
+      <w:r>
+        <w:t xml:space="preserve"> </w:t>
+      </w:r>
+      <w:r>
+        <w:t xml:space="preserve">as</w:t>
+      </w:r>
+      <w:r>
+        <w:t xml:space="preserve"> </w:t>
+      </w:r>
+      <w:r>
         <w:t xml:space="preserve">the</w:t>
       </w:r>
       <w:r>
         <w:t xml:space="preserve"> </w:t>
       </w:r>
       <w:r>
-        <w:t xml:space="preserve">building</w:t>
-      </w:r>
-      <w:r>
-        <w:t xml:space="preserve"> </w:t>
-      </w:r>
-      <w:r>
-        <w:t xml:space="preserve">energy</w:t>
-      </w:r>
-      <w:r>
-        <w:t xml:space="preserve"> </w:t>
-      </w:r>
-      <w:r>
-        <w:t xml:space="preserve">consumption.</w:t>
-      </w:r>
-      <w:r>
-        <w:t xml:space="preserve"> </w:t>
-      </w:r>
-      <w:r>
-        <w:t xml:space="preserve">In</w:t>
-      </w:r>
-      <w:r>
-        <w:t xml:space="preserve"> </w:t>
-      </w:r>
-      <w:r>
-        <w:t xml:space="preserve">this</w:t>
-      </w:r>
-      <w:r>
-        <w:t xml:space="preserve"> </w:t>
-      </w:r>
-      <w:r>
-        <w:t xml:space="preserve">study,</w:t>
+        <w:t xml:space="preserve">intervention.</w:t>
+      </w:r>
+      <w:r>
+        <w:t xml:space="preserve"> </w:t>
+      </w:r>
+      <w:r>
+        <w:t xml:space="preserve">Our</w:t>
+      </w:r>
+      <w:r>
+        <w:t xml:space="preserve"> </w:t>
+      </w:r>
+      <w:r>
+        <w:t xml:space="preserve">results</w:t>
+      </w:r>
+      <w:r>
+        <w:t xml:space="preserve"> </w:t>
+      </w:r>
+      <w:r>
+        <w:t xml:space="preserve">show</w:t>
+      </w:r>
+      <w:r>
+        <w:t xml:space="preserve"> </w:t>
+      </w:r>
+      <w:r>
+        <w:t xml:space="preserve">that</w:t>
+      </w:r>
+      <w:r>
+        <w:t xml:space="preserve"> </w:t>
+      </w:r>
+      <w:r>
+        <w:t xml:space="preserve">comparing</w:t>
+      </w:r>
+      <w:r>
+        <w:t xml:space="preserve"> </w:t>
+      </w:r>
+      <w:r>
+        <w:t xml:space="preserve">to</w:t>
+      </w:r>
+      <w:r>
+        <w:t xml:space="preserve"> </w:t>
+      </w:r>
+      <w:r>
+        <w:t xml:space="preserve">the</w:t>
+      </w:r>
+      <w:r>
+        <w:t xml:space="preserve"> </w:t>
+      </w:r>
+      <w:r>
+        <w:t xml:space="preserve">conventional</w:t>
+      </w:r>
+      <w:r>
+        <w:t xml:space="preserve"> </w:t>
+      </w:r>
+      <w:r>
+        <w:t xml:space="preserve">method,</w:t>
+      </w:r>
+      <w:r>
+        <w:t xml:space="preserve"> </w:t>
+      </w:r>
+      <w:r>
+        <w:t xml:space="preserve">the</w:t>
+      </w:r>
+      <w:r>
+        <w:t xml:space="preserve"> </w:t>
+      </w:r>
+      <w:r>
+        <w:t xml:space="preserve">randomized</w:t>
+      </w:r>
+      <w:r>
+        <w:t xml:space="preserve"> </w:t>
+      </w:r>
+      <w:r>
+        <w:t xml:space="preserve">method</w:t>
+      </w:r>
+      <w:r>
+        <w:t xml:space="preserve"> </w:t>
+      </w:r>
+      <w:r>
+        <w:t xml:space="preserve">provides</w:t>
+      </w:r>
+      <w:r>
+        <w:t xml:space="preserve"> </w:t>
+      </w:r>
+      <w:r>
+        <w:t xml:space="preserve">faster</w:t>
+      </w:r>
+      <w:r>
+        <w:t xml:space="preserve"> </w:t>
+      </w:r>
+      <w:r>
+        <w:t xml:space="preserve">and</w:t>
+      </w:r>
+      <w:r>
+        <w:t xml:space="preserve"> </w:t>
+      </w:r>
+      <w:r>
+        <w:t xml:space="preserve">more</w:t>
+      </w:r>
+      <w:r>
+        <w:t xml:space="preserve"> </w:t>
+      </w:r>
+      <w:r>
+        <w:t xml:space="preserve">accurate</w:t>
+      </w:r>
+      <w:r>
+        <w:t xml:space="preserve"> </w:t>
+      </w:r>
+      <w:r>
+        <w:t xml:space="preserve">savings</w:t>
+      </w:r>
+      <w:r>
+        <w:t xml:space="preserve"> </w:t>
+      </w:r>
+      <w:r>
+        <w:t xml:space="preserve">estimation.</w:t>
+      </w:r>
+      <w:r>
+        <w:t xml:space="preserve"> </w:t>
+      </w:r>
+      <w:r>
+        <w:t xml:space="preserve">Additionaly</w:t>
       </w:r>
       <w:r>
         <w:t xml:space="preserve"> </w:t>
@@ -494,7 +1166,7 @@
         <w:t xml:space="preserve"> </w:t>
       </w:r>
       <w:r>
-        <w:t xml:space="preserve">argue</w:t>
+        <w:t xml:space="preserve">found</w:t>
       </w:r>
       <w:r>
         <w:t xml:space="preserve"> </w:t>
@@ -506,85 +1178,49 @@
         <w:t xml:space="preserve"> </w:t>
       </w:r>
       <w:r>
-        <w:t xml:space="preserve">for</w:t>
-      </w:r>
-      <w:r>
-        <w:t xml:space="preserve"> </w:t>
-      </w:r>
-      <w:r>
-        <w:t xml:space="preserve">switchable</w:t>
-      </w:r>
-      <w:r>
-        <w:t xml:space="preserve"> </w:t>
-      </w:r>
-      <w:r>
-        <w:t xml:space="preserve">interventions</w:t>
-      </w:r>
-      <w:r>
-        <w:t xml:space="preserve"> </w:t>
-      </w:r>
-      <w:r>
-        <w:t xml:space="preserve">(e.g. most</w:t>
-      </w:r>
-      <w:r>
-        <w:t xml:space="preserve"> </w:t>
-      </w:r>
-      <w:r>
-        <w:t xml:space="preserve">of</w:t>
-      </w:r>
-      <w:r>
-        <w:t xml:space="preserve"> </w:t>
-      </w:r>
-      <w:r>
         <w:t xml:space="preserve">the</w:t>
       </w:r>
       <w:r>
         <w:t xml:space="preserve"> </w:t>
       </w:r>
       <w:r>
-        <w:t xml:space="preserve">control</w:t>
-      </w:r>
-      <w:r>
-        <w:t xml:space="preserve"> </w:t>
-      </w:r>
-      <w:r>
-        <w:t xml:space="preserve">retrofits)</w:t>
-      </w:r>
-      <w:r>
-        <w:t xml:space="preserve"> </w:t>
-      </w:r>
-      <w:r>
-        <w:t xml:space="preserve">can</w:t>
-      </w:r>
-      <w:r>
-        <w:t xml:space="preserve"> </w:t>
-      </w:r>
-      <w:r>
-        <w:t xml:space="preserve">benefit</w:t>
-      </w:r>
-      <w:r>
-        <w:t xml:space="preserve"> </w:t>
-      </w:r>
-      <w:r>
-        <w:t xml:space="preserve">from</w:t>
-      </w:r>
-      <w:r>
-        <w:t xml:space="preserve"> </w:t>
-      </w:r>
-      <w:r>
-        <w:t xml:space="preserve">random</w:t>
-      </w:r>
-      <w:r>
-        <w:t xml:space="preserve"> </w:t>
-      </w:r>
-      <w:r>
-        <w:t xml:space="preserve">sampling</w:t>
-      </w:r>
-      <w:r>
-        <w:t xml:space="preserve"> </w:t>
-      </w:r>
-      <w:r>
-        <w:t xml:space="preserve">where</w:t>
+        <w:t xml:space="preserve">randomized</w:t>
+      </w:r>
+      <w:r>
+        <w:t xml:space="preserve"> </w:t>
+      </w:r>
+      <w:r>
+        <w:t xml:space="preserve">M&amp;V</w:t>
+      </w:r>
+      <w:r>
+        <w:t xml:space="preserve"> </w:t>
+      </w:r>
+      <w:r>
+        <w:t xml:space="preserve">approach</w:t>
+      </w:r>
+      <w:r>
+        <w:t xml:space="preserve"> </w:t>
+      </w:r>
+      <w:r>
+        <w:t xml:space="preserve">estimates</w:t>
+      </w:r>
+      <w:r>
+        <w:t xml:space="preserve"> </w:t>
+      </w:r>
+      <w:r>
+        <w:t xml:space="preserve">much</w:t>
+      </w:r>
+      <w:r>
+        <w:t xml:space="preserve"> </w:t>
+      </w:r>
+      <w:r>
+        <w:t xml:space="preserve">closer</w:t>
+      </w:r>
+      <w:r>
+        <w:t xml:space="preserve"> </w:t>
+      </w:r>
+      <w:r>
+        <w:t xml:space="preserve">to</w:t>
       </w:r>
       <w:r>
         <w:t xml:space="preserve"> </w:t>
@@ -596,379 +1232,7 @@
         <w:t xml:space="preserve"> </w:t>
       </w:r>
       <w:r>
-        <w:t xml:space="preserve">analyst</w:t>
-      </w:r>
-      <w:r>
-        <w:t xml:space="preserve"> </w:t>
-      </w:r>
-      <w:r>
-        <w:t xml:space="preserve">randomly</w:t>
-      </w:r>
-      <w:r>
-        <w:t xml:space="preserve"> </w:t>
-      </w:r>
-      <w:r>
-        <w:t xml:space="preserve">decide</w:t>
-      </w:r>
-      <w:r>
-        <w:t xml:space="preserve"> </w:t>
-      </w:r>
-      <w:r>
-        <w:t xml:space="preserve">which</w:t>
-      </w:r>
-      <w:r>
-        <w:t xml:space="preserve"> </w:t>
-      </w:r>
-      <w:r>
-        <w:t xml:space="preserve">strategy</w:t>
-      </w:r>
-      <w:r>
-        <w:t xml:space="preserve"> </w:t>
-      </w:r>
-      <w:r>
-        <w:t xml:space="preserve">(i.e. baseline</w:t>
-      </w:r>
-      <w:r>
-        <w:t xml:space="preserve"> </w:t>
-      </w:r>
-      <w:r>
-        <w:t xml:space="preserve">or</w:t>
-      </w:r>
-      <w:r>
-        <w:t xml:space="preserve"> </w:t>
-      </w:r>
-      <w:r>
-        <w:t xml:space="preserve">intervention)</w:t>
-      </w:r>
-      <w:r>
-        <w:t xml:space="preserve"> </w:t>
-      </w:r>
-      <w:r>
-        <w:t xml:space="preserve">to</w:t>
-      </w:r>
-      <w:r>
-        <w:t xml:space="preserve"> </w:t>
-      </w:r>
-      <w:r>
-        <w:t xml:space="preserve">implement</w:t>
-      </w:r>
-      <w:r>
-        <w:t xml:space="preserve"> </w:t>
-      </w:r>
-      <w:r>
-        <w:t xml:space="preserve">each</w:t>
-      </w:r>
-      <w:r>
-        <w:t xml:space="preserve"> </w:t>
-      </w:r>
-      <w:r>
-        <w:t xml:space="preserve">day.</w:t>
-      </w:r>
-      <w:r>
-        <w:t xml:space="preserve"> </w:t>
-      </w:r>
-      <w:r>
-        <w:t xml:space="preserve">We</w:t>
-      </w:r>
-      <w:r>
-        <w:t xml:space="preserve"> </w:t>
-      </w:r>
-      <w:r>
-        <w:t xml:space="preserve">tested</w:t>
-      </w:r>
-      <w:r>
-        <w:t xml:space="preserve"> </w:t>
-      </w:r>
-      <w:r>
-        <w:t xml:space="preserve">the</w:t>
-      </w:r>
-      <w:r>
-        <w:t xml:space="preserve"> </w:t>
-      </w:r>
-      <w:r>
-        <w:t xml:space="preserve">novel</w:t>
-      </w:r>
-      <w:r>
-        <w:t xml:space="preserve"> </w:t>
-      </w:r>
-      <w:r>
-        <w:t xml:space="preserve">randomized</w:t>
-      </w:r>
-      <w:r>
-        <w:t xml:space="preserve"> </w:t>
-      </w:r>
-      <w:r>
-        <w:t xml:space="preserve">M&amp;V</w:t>
-      </w:r>
-      <w:r>
-        <w:t xml:space="preserve"> </w:t>
-      </w:r>
-      <w:r>
-        <w:t xml:space="preserve">method</w:t>
-      </w:r>
-      <w:r>
-        <w:t xml:space="preserve"> </w:t>
-      </w:r>
-      <w:r>
-        <w:t xml:space="preserve">on</w:t>
-      </w:r>
-      <w:r>
-        <w:t xml:space="preserve"> </w:t>
-      </w:r>
-      <w:r>
-        <w:t xml:space="preserve">a</w:t>
-      </w:r>
-      <w:r>
-        <w:t xml:space="preserve"> </w:t>
-      </w:r>
-      <w:r>
-        <w:t xml:space="preserve">large</w:t>
-      </w:r>
-      <w:r>
-        <w:t xml:space="preserve"> </w:t>
-      </w:r>
-      <w:r>
-        <w:t xml:space="preserve">public</w:t>
-      </w:r>
-      <w:r>
-        <w:t xml:space="preserve"> </w:t>
-      </w:r>
-      <w:r>
-        <w:t xml:space="preserve">dataset</w:t>
-      </w:r>
-      <w:r>
-        <w:t xml:space="preserve"> </w:t>
-      </w:r>
-      <w:r>
-        <w:t xml:space="preserve">which</w:t>
-      </w:r>
-      <w:r>
-        <w:t xml:space="preserve"> </w:t>
-      </w:r>
-      <w:r>
-        <w:t xml:space="preserve">covers</w:t>
-      </w:r>
-      <w:r>
-        <w:t xml:space="preserve"> </w:t>
-      </w:r>
-      <w:r>
-        <w:t xml:space="preserve">multiple</w:t>
-      </w:r>
-      <w:r>
-        <w:t xml:space="preserve"> </w:t>
-      </w:r>
-      <w:r>
-        <w:t xml:space="preserve">climate</w:t>
-      </w:r>
-      <w:r>
-        <w:t xml:space="preserve"> </w:t>
-      </w:r>
-      <w:r>
-        <w:t xml:space="preserve">zones</w:t>
-      </w:r>
-      <w:r>
-        <w:t xml:space="preserve"> </w:t>
-      </w:r>
-      <w:r>
-        <w:t xml:space="preserve">and</w:t>
-      </w:r>
-      <w:r>
-        <w:t xml:space="preserve"> </w:t>
-      </w:r>
-      <w:r>
-        <w:t xml:space="preserve">types</w:t>
-      </w:r>
-      <w:r>
-        <w:t xml:space="preserve"> </w:t>
-      </w:r>
-      <w:r>
-        <w:t xml:space="preserve">of</w:t>
-      </w:r>
-      <w:r>
-        <w:t xml:space="preserve"> </w:t>
-      </w:r>
-      <w:r>
-        <w:t xml:space="preserve">commercial</w:t>
-      </w:r>
-      <w:r>
-        <w:t xml:space="preserve"> </w:t>
-      </w:r>
-      <w:r>
-        <w:t xml:space="preserve">buildings.</w:t>
-      </w:r>
-      <w:r>
-        <w:t xml:space="preserve"> </w:t>
-      </w:r>
-      <w:r>
-        <w:t xml:space="preserve">We</w:t>
-      </w:r>
-      <w:r>
-        <w:t xml:space="preserve"> </w:t>
-      </w:r>
-      <w:r>
-        <w:t xml:space="preserve">applied</w:t>
-      </w:r>
-      <w:r>
-        <w:t xml:space="preserve"> </w:t>
-      </w:r>
-      <w:r>
-        <w:t xml:space="preserve">a</w:t>
-      </w:r>
-      <w:r>
-        <w:t xml:space="preserve"> </w:t>
-      </w:r>
-      <w:r>
-        <w:t xml:space="preserve">virtual</w:t>
-      </w:r>
-      <w:r>
-        <w:t xml:space="preserve"> </w:t>
-      </w:r>
-      <w:r>
-        <w:t xml:space="preserve">chilled</w:t>
-      </w:r>
-      <w:r>
-        <w:t xml:space="preserve"> </w:t>
-      </w:r>
-      <w:r>
-        <w:t xml:space="preserve">water</w:t>
-      </w:r>
-      <w:r>
-        <w:t xml:space="preserve"> </w:t>
-      </w:r>
-      <w:r>
-        <w:t xml:space="preserve">supply</w:t>
-      </w:r>
-      <w:r>
-        <w:t xml:space="preserve"> </w:t>
-      </w:r>
-      <w:r>
-        <w:t xml:space="preserve">temperature</w:t>
-      </w:r>
-      <w:r>
-        <w:t xml:space="preserve"> </w:t>
-      </w:r>
-      <w:r>
-        <w:t xml:space="preserve">reset</w:t>
-      </w:r>
-      <w:r>
-        <w:t xml:space="preserve"> </w:t>
-      </w:r>
-      <w:r>
-        <w:t xml:space="preserve">based</w:t>
-      </w:r>
-      <w:r>
-        <w:t xml:space="preserve"> </w:t>
-      </w:r>
-      <w:r>
-        <w:t xml:space="preserve">on</w:t>
-      </w:r>
-      <w:r>
-        <w:t xml:space="preserve"> </w:t>
-      </w:r>
-      <w:r>
-        <w:t xml:space="preserve">outdoor</w:t>
-      </w:r>
-      <w:r>
-        <w:t xml:space="preserve"> </w:t>
-      </w:r>
-      <w:r>
-        <w:t xml:space="preserve">weather</w:t>
-      </w:r>
-      <w:r>
-        <w:t xml:space="preserve"> </w:t>
-      </w:r>
-      <w:r>
-        <w:t xml:space="preserve">as</w:t>
-      </w:r>
-      <w:r>
-        <w:t xml:space="preserve"> </w:t>
-      </w:r>
-      <w:r>
-        <w:t xml:space="preserve">a</w:t>
-      </w:r>
-      <w:r>
-        <w:t xml:space="preserve"> </w:t>
-      </w:r>
-      <w:r>
-        <w:t xml:space="preserve">control</w:t>
-      </w:r>
-      <w:r>
-        <w:t xml:space="preserve"> </w:t>
-      </w:r>
-      <w:r>
-        <w:t xml:space="preserve">retrofit</w:t>
-      </w:r>
-      <w:r>
-        <w:t xml:space="preserve"> </w:t>
-      </w:r>
-      <w:r>
-        <w:t xml:space="preserve">intervention.</w:t>
-      </w:r>
-      <w:r>
-        <w:t xml:space="preserve"> </w:t>
-      </w:r>
-      <w:r>
-        <w:t xml:space="preserve">Our</w:t>
-      </w:r>
-      <w:r>
-        <w:t xml:space="preserve"> </w:t>
-      </w:r>
-      <w:r>
-        <w:t xml:space="preserve">study</w:t>
-      </w:r>
-      <w:r>
-        <w:t xml:space="preserve"> </w:t>
-      </w:r>
-      <w:r>
-        <w:t xml:space="preserve">shows</w:t>
-      </w:r>
-      <w:r>
-        <w:t xml:space="preserve"> </w:t>
-      </w:r>
-      <w:r>
-        <w:t xml:space="preserve">that</w:t>
-      </w:r>
-      <w:r>
-        <w:t xml:space="preserve"> </w:t>
-      </w:r>
-      <w:r>
-        <w:t xml:space="preserve">the</w:t>
-      </w:r>
-      <w:r>
-        <w:t xml:space="preserve"> </w:t>
-      </w:r>
-      <w:r>
-        <w:t xml:space="preserve">new</w:t>
-      </w:r>
-      <w:r>
-        <w:t xml:space="preserve"> </w:t>
-      </w:r>
-      <w:r>
-        <w:t xml:space="preserve">M&amp;V</w:t>
-      </w:r>
-      <w:r>
-        <w:t xml:space="preserve"> </w:t>
-      </w:r>
-      <w:r>
-        <w:t xml:space="preserve">method</w:t>
-      </w:r>
-      <w:r>
-        <w:t xml:space="preserve"> </w:t>
-      </w:r>
-      <w:r>
-        <w:t xml:space="preserve">can</w:t>
-      </w:r>
-      <w:r>
-        <w:t xml:space="preserve"> </w:t>
-      </w:r>
-      <w:r>
-        <w:t xml:space="preserve">estimate</w:t>
-      </w:r>
-      <w:r>
-        <w:t xml:space="preserve"> </w:t>
-      </w:r>
-      <w:r>
-        <w:t xml:space="preserve">the</w:t>
+        <w:t xml:space="preserve">true</w:t>
       </w:r>
       <w:r>
         <w:t xml:space="preserve"> </w:t>
@@ -980,7 +1244,37 @@
         <w:t xml:space="preserve"> </w:t>
       </w:r>
       <w:r>
-        <w:t xml:space="preserve">accurately</w:t>
+        <w:t xml:space="preserve">when</w:t>
+      </w:r>
+      <w:r>
+        <w:t xml:space="preserve"> </w:t>
+      </w:r>
+      <w:r>
+        <w:t xml:space="preserve">non-routine</w:t>
+      </w:r>
+      <w:r>
+        <w:t xml:space="preserve"> </w:t>
+      </w:r>
+      <w:r>
+        <w:t xml:space="preserve">events</w:t>
+      </w:r>
+      <w:r>
+        <w:t xml:space="preserve"> </w:t>
+      </w:r>
+      <w:r>
+        <w:t xml:space="preserve">are</w:t>
+      </w:r>
+      <w:r>
+        <w:t xml:space="preserve"> </w:t>
+      </w:r>
+      <w:r>
+        <w:t xml:space="preserve">present</w:t>
+      </w:r>
+      <w:r>
+        <w:t xml:space="preserve"> </w:t>
+      </w:r>
+      <w:r>
+        <w:t xml:space="preserve">demonstrating</w:t>
       </w:r>
       <w:r>
         <w:t xml:space="preserve"> </w:t>
@@ -992,151 +1286,13 @@
         <w:t xml:space="preserve"> </w:t>
       </w:r>
       <w:r>
-        <w:t xml:space="preserve">quicker</w:t>
-      </w:r>
-      <w:r>
-        <w:t xml:space="preserve"> </w:t>
-      </w:r>
-      <w:r>
-        <w:t xml:space="preserve">than</w:t>
-      </w:r>
-      <w:r>
-        <w:t xml:space="preserve"> </w:t>
-      </w:r>
-      <w:r>
-        <w:t xml:space="preserve">the</w:t>
-      </w:r>
-      <w:r>
-        <w:t xml:space="preserve"> </w:t>
-      </w:r>
-      <w:r>
-        <w:t xml:space="preserve">conventional</w:t>
-      </w:r>
-      <w:r>
-        <w:t xml:space="preserve"> </w:t>
-      </w:r>
-      <w:r>
-        <w:t xml:space="preserve">method</w:t>
-      </w:r>
-      <w:r>
-        <w:t xml:space="preserve"> </w:t>
-      </w:r>
-      <w:r>
-        <w:t xml:space="preserve">and</w:t>
-      </w:r>
-      <w:r>
-        <w:t xml:space="preserve"> </w:t>
-      </w:r>
-      <w:r>
-        <w:t xml:space="preserve">most</w:t>
-      </w:r>
-      <w:r>
-        <w:t xml:space="preserve"> </w:t>
-      </w:r>
-      <w:r>
-        <w:t xml:space="preserve">importantly,</w:t>
-      </w:r>
-      <w:r>
-        <w:t xml:space="preserve"> </w:t>
-      </w:r>
-      <w:r>
-        <w:t xml:space="preserve">the</w:t>
-      </w:r>
-      <w:r>
-        <w:t xml:space="preserve"> </w:t>
-      </w:r>
-      <w:r>
-        <w:t xml:space="preserve">estimation</w:t>
-      </w:r>
-      <w:r>
-        <w:t xml:space="preserve"> </w:t>
-      </w:r>
-      <w:r>
-        <w:t xml:space="preserve">results</w:t>
-      </w:r>
-      <w:r>
-        <w:t xml:space="preserve"> </w:t>
-      </w:r>
-      <w:r>
-        <w:t xml:space="preserve">are</w:t>
-      </w:r>
-      <w:r>
-        <w:t xml:space="preserve"> </w:t>
-      </w:r>
-      <w:r>
-        <w:t xml:space="preserve">much</w:t>
-      </w:r>
-      <w:r>
-        <w:t xml:space="preserve"> </w:t>
-      </w:r>
-      <w:r>
-        <w:t xml:space="preserve">more</w:t>
-      </w:r>
-      <w:r>
-        <w:t xml:space="preserve"> </w:t>
-      </w:r>
-      <w:r>
-        <w:t xml:space="preserve">robust</w:t>
-      </w:r>
-      <w:r>
-        <w:t xml:space="preserve"> </w:t>
-      </w:r>
-      <w:r>
-        <w:t xml:space="preserve">compared</w:t>
-      </w:r>
-      <w:r>
-        <w:t xml:space="preserve"> </w:t>
-      </w:r>
-      <w:r>
-        <w:t xml:space="preserve">to</w:t>
-      </w:r>
-      <w:r>
-        <w:t xml:space="preserve"> </w:t>
-      </w:r>
-      <w:r>
-        <w:t xml:space="preserve">the</w:t>
-      </w:r>
-      <w:r>
-        <w:t xml:space="preserve"> </w:t>
-      </w:r>
-      <w:r>
-        <w:t xml:space="preserve">conventional</w:t>
-      </w:r>
-      <w:r>
-        <w:t xml:space="preserve"> </w:t>
-      </w:r>
-      <w:r>
-        <w:t xml:space="preserve">method</w:t>
-      </w:r>
-      <w:r>
-        <w:t xml:space="preserve"> </w:t>
-      </w:r>
-      <w:r>
-        <w:t xml:space="preserve">when</w:t>
-      </w:r>
-      <w:r>
-        <w:t xml:space="preserve"> </w:t>
-      </w:r>
-      <w:r>
-        <w:t xml:space="preserve">non-routine</w:t>
-      </w:r>
-      <w:r>
-        <w:t xml:space="preserve"> </w:t>
-      </w:r>
-      <w:r>
-        <w:t xml:space="preserve">events</w:t>
-      </w:r>
-      <w:r>
-        <w:t xml:space="preserve"> </w:t>
-      </w:r>
-      <w:r>
-        <w:t xml:space="preserve">are</w:t>
-      </w:r>
-      <w:r>
-        <w:t xml:space="preserve"> </w:t>
-      </w:r>
-      <w:r>
-        <w:t xml:space="preserve">present.</w:t>
+        <w:t xml:space="preserve">improved</w:t>
+      </w:r>
+      <w:r>
+        <w:t xml:space="preserve"> </w:t>
+      </w:r>
+      <w:r>
+        <w:t xml:space="preserve">reliability.</w:t>
       </w:r>
     </w:p>
     <w:bookmarkStart w:id="30" w:name="introduction"/>
@@ -2766,7 +2922,7 @@
           <wp:inline>
             <wp:extent cx="2971800" cy="4933702"/>
             <wp:effectExtent b="0" l="0" r="0" t="0"/>
-            <wp:docPr descr="Figure 2.1: Workflow summary of the methodology of this paper" title="" id="32" name="Picture"/>
+            <wp:docPr descr="Figure 2.1: Flow chat showing the methodology for comparing the estimated savings of randomized M&amp;V with the conventional M&amp;V" title="" id="32" name="Picture"/>
             <a:graphic>
               <a:graphicData uri="http://schemas.openxmlformats.org/drawingml/2006/picture">
                 <pic:pic>
@@ -2809,7 +2965,7 @@
         <w:pStyle w:val="ImageCaption"/>
       </w:pPr>
       <w:r>
-        <w:t xml:space="preserve">Figure 2.1: Workflow summary of the methodology of this paper</w:t>
+        <w:t xml:space="preserve">Figure 2.1: Flow chat showing the methodology for comparing the estimated savings of randomized M&amp;V with the conventional M&amp;V</w:t>
       </w:r>
     </w:p>
     <w:bookmarkStart w:id="42" w:name="building-filtering"/>
@@ -3024,13 +3180,13 @@
         <w:t xml:space="preserve"> </w:t>
       </w:r>
       <w:r>
-        <w:t xml:space="preserve">contains 66 buildings in 6</w:t>
-      </w:r>
-      <w:r>
-        <w:t xml:space="preserve"> </w:t>
-      </w:r>
-      <w:r>
-        <w:t xml:space="preserve">types from 7 different climate zones.</w:t>
+        <w:t xml:space="preserve">contains 66 buildings of 6</w:t>
+      </w:r>
+      <w:r>
+        <w:t xml:space="preserve"> </w:t>
+      </w:r>
+      <w:r>
+        <w:t xml:space="preserve">types.</w:t>
       </w:r>
     </w:p>
     <w:p>
@@ -3042,7 +3198,7 @@
           <wp:inline>
             <wp:extent cx="5943600" cy="4457700"/>
             <wp:effectExtent b="0" l="0" r="0" t="0"/>
-            <wp:docPr descr="Figure 2.2: Site summary of the tidy building subset" title="" id="35" name="Picture"/>
+            <wp:docPr descr="Figure 2.2: Site summary of the tidy building subset (counts &lt; 2 are omitted for visualization; left: aggragated counts of buildings for each type; right: breakdown building counts for each building type at each location)" title="" id="35" name="Picture"/>
             <a:graphic>
               <a:graphicData uri="http://schemas.openxmlformats.org/drawingml/2006/picture">
                 <pic:pic>
@@ -3085,7 +3241,7 @@
         <w:pStyle w:val="ImageCaption"/>
       </w:pPr>
       <w:r>
-        <w:t xml:space="preserve">Figure 2.2: Site summary of the tidy building subset</w:t>
+        <w:t xml:space="preserve">Figure 2.2: Site summary of the tidy building subset (counts &lt; 2 are omitted for visualization; left: aggragated counts of buildings for each type; right: breakdown building counts for each building type at each location)</w:t>
       </w:r>
     </w:p>
     <w:bookmarkEnd w:id="37"/>
@@ -3381,13 +3537,7 @@
         <w:t xml:space="preserve"> </w:t>
       </w:r>
       <w:r>
-        <w:t xml:space="preserve">12 types from 11 different</w:t>
-      </w:r>
-      <w:r>
-        <w:t xml:space="preserve"> </w:t>
-      </w:r>
-      <w:r>
-        <w:t xml:space="preserve">climate zones.</w:t>
+        <w:t xml:space="preserve">12 types.</w:t>
       </w:r>
     </w:p>
     <w:p>
@@ -3399,7 +3549,7 @@
           <wp:inline>
             <wp:extent cx="5943600" cy="5943600"/>
             <wp:effectExtent b="0" l="0" r="0" t="0"/>
-            <wp:docPr descr="Figure 2.3: Site summary of the messy building subset" title="" id="39" name="Picture"/>
+            <wp:docPr descr="Figure 2.3: Site summary of the messy building subset (counts &lt; 2 are omitted for visualization; left: aggragated counts of buildings for each type; right: breakdown building counts for each building type at each location)" title="" id="39" name="Picture"/>
             <a:graphic>
               <a:graphicData uri="http://schemas.openxmlformats.org/drawingml/2006/picture">
                 <pic:pic>
@@ -3442,7 +3592,7 @@
         <w:pStyle w:val="ImageCaption"/>
       </w:pPr>
       <w:r>
-        <w:t xml:space="preserve">Figure 2.3: Site summary of the messy building subset</w:t>
+        <w:t xml:space="preserve">Figure 2.3: Site summary of the messy building subset (counts &lt; 2 are omitted for visualization; left: aggragated counts of buildings for each type; right: breakdown building counts for each building type at each location)</w:t>
       </w:r>
     </w:p>
     <w:bookmarkEnd w:id="41"/>
@@ -3557,7 +3707,7 @@
           <wp:inline>
             <wp:extent cx="5943600" cy="2971800"/>
             <wp:effectExtent b="0" l="0" r="0" t="0"/>
-            <wp:docPr descr="Figure 2.4: Proposed chilled water supply temperature reset based on outdoor temperature" title="" id="44" name="Picture"/>
+            <wp:docPr descr="Figure 2.4: Proposed intervention strategy: chilled water supply temperature reset based on outdoor temperature" title="" id="44" name="Picture"/>
             <a:graphic>
               <a:graphicData uri="http://schemas.openxmlformats.org/drawingml/2006/picture">
                 <pic:pic>
@@ -3600,7 +3750,7 @@
         <w:pStyle w:val="ImageCaption"/>
       </w:pPr>
       <w:r>
-        <w:t xml:space="preserve">Figure 2.4: Proposed chilled water supply temperature reset based on outdoor temperature</w:t>
+        <w:t xml:space="preserve">Figure 2.4: Proposed intervention strategy: chilled water supply temperature reset based on outdoor temperature</w:t>
       </w:r>
     </w:p>
     <w:p>
@@ -4292,9 +4442,9 @@
         <w:tblCaption w:val="Table 1. Parameters for calculating the intervention savings."/>
       </w:tblPr>
       <w:tblGrid>
-        <w:gridCol w:w="1980"/>
-        <w:gridCol w:w="3960"/>
-        <w:gridCol w:w="1980"/>
+        <w:gridCol w:w="2090"/>
+        <w:gridCol w:w="3740"/>
+        <w:gridCol w:w="2090"/>
       </w:tblGrid>
       <w:tr>
         <w:tc>
@@ -5297,43 +5447,79 @@
         <w:t xml:space="preserve"> </w:t>
       </w:r>
       <w:r>
-        <w:t xml:space="preserve">supplementary material. The figure shows for all climate zones, covering</w:t>
-      </w:r>
-      <w:r>
-        <w:t xml:space="preserve"> </w:t>
-      </w:r>
-      <w:r>
-        <w:t xml:space="preserve">a sufficient range of outdoor weather condition is the most stringent</w:t>
-      </w:r>
-      <w:r>
-        <w:t xml:space="preserve"> </w:t>
-      </w:r>
-      <w:r>
-        <w:t xml:space="preserve">requirement. However, most buildings can achieve 80% of the required</w:t>
-      </w:r>
-      <w:r>
-        <w:t xml:space="preserve"> </w:t>
-      </w:r>
-      <w:r>
-        <w:t xml:space="preserve">range within 6 months, and all buildings can determine the savings,</w:t>
-      </w:r>
-      <w:r>
-        <w:t xml:space="preserve"> </w:t>
-      </w:r>
-      <w:r>
-        <w:t xml:space="preserve">including associated uncertainties, within 9 months—significantly</w:t>
-      </w:r>
-      <w:r>
-        <w:t xml:space="preserve"> </w:t>
-      </w:r>
-      <w:r>
-        <w:t xml:space="preserve">shorter than the baseline measurement period required by the</w:t>
-      </w:r>
-      <w:r>
-        <w:t xml:space="preserve"> </w:t>
-      </w:r>
-      <w:r>
-        <w:t xml:space="preserve">conventional method.</w:t>
+        <w:t xml:space="preserve">supplementary material. The figure shows all buildings can detect a</w:t>
+      </w:r>
+      <w:r>
+        <w:t xml:space="preserve"> </w:t>
+      </w:r>
+      <w:r>
+        <w:t xml:space="preserve">saving statistically from sampled measurements within 12 months, which</w:t>
+      </w:r>
+      <w:r>
+        <w:t xml:space="preserve"> </w:t>
+      </w:r>
+      <w:r>
+        <w:t xml:space="preserve">is equivalent to the minimum test criterion. Similar to the findings</w:t>
+      </w:r>
+      <w:r>
+        <w:t xml:space="preserve"> </w:t>
+      </w:r>
+      <w:r>
+        <w:t xml:space="preserve">from our pervious study, covering a sufficient range of outdoor weather</w:t>
+      </w:r>
+      <w:r>
+        <w:t xml:space="preserve"> </w:t>
+      </w:r>
+      <w:r>
+        <w:t xml:space="preserve">condition is the most stringent requirement. If target buildings are</w:t>
+      </w:r>
+      <w:r>
+        <w:t xml:space="preserve"> </w:t>
+      </w:r>
+      <w:r>
+        <w:t xml:space="preserve">located in a climate zone with more preferable outdoor weather</w:t>
+      </w:r>
+      <w:r>
+        <w:t xml:space="preserve"> </w:t>
+      </w:r>
+      <w:r>
+        <w:t xml:space="preserve">conditions such as California, covering 80% of the TMY range should only</w:t>
+      </w:r>
+      <w:r>
+        <w:t xml:space="preserve"> </w:t>
+      </w:r>
+      <w:r>
+        <w:t xml:space="preserve">take 3 ~ 4 months. In this case, the analyst can conclude the M&amp;V</w:t>
+      </w:r>
+      <w:r>
+        <w:t xml:space="preserve"> </w:t>
+      </w:r>
+      <w:r>
+        <w:t xml:space="preserve">simultaneously if the blocking period ends at the same time. However,</w:t>
+      </w:r>
+      <w:r>
+        <w:t xml:space="preserve"> </w:t>
+      </w:r>
+      <w:r>
+        <w:t xml:space="preserve">given most buildings requires 6 months to achieve 80% of the TMY range,</w:t>
+      </w:r>
+      <w:r>
+        <w:t xml:space="preserve"> </w:t>
+      </w:r>
+      <w:r>
+        <w:t xml:space="preserve">all buildings can determine the savings, including associated</w:t>
+      </w:r>
+      <w:r>
+        <w:t xml:space="preserve"> </w:t>
+      </w:r>
+      <w:r>
+        <w:t xml:space="preserve">uncertainties, within 9 months—significantly shorter than the baseline</w:t>
+      </w:r>
+      <w:r>
+        <w:t xml:space="preserve"> </w:t>
+      </w:r>
+      <w:r>
+        <w:t xml:space="preserve">measurement period required by the conventional method.</w:t>
       </w:r>
     </w:p>
     <w:p>
@@ -5345,7 +5531,7 @@
           <wp:inline>
             <wp:extent cx="5943600" cy="2971800"/>
             <wp:effectExtent b="0" l="0" r="0" t="0"/>
-            <wp:docPr descr="Figure 3.1: Average randomized M&amp;V timeline summary for all buildings at each site" title="" id="53" name="Picture"/>
+            <wp:docPr descr="Figure 3.1: Randomized M&amp;V timeline of satisfying key stopping criteria for all buildings" title="" id="53" name="Picture"/>
             <a:graphic>
               <a:graphicData uri="http://schemas.openxmlformats.org/drawingml/2006/picture">
                 <pic:pic>
@@ -5388,7 +5574,7 @@
         <w:pStyle w:val="ImageCaption"/>
       </w:pPr>
       <w:r>
-        <w:t xml:space="preserve">Figure 3.1: Average randomized M&amp;V timeline summary for all buildings at each site</w:t>
+        <w:t xml:space="preserve">Figure 3.1: Randomized M&amp;V timeline of satisfying key stopping criteria for all buildings</w:t>
       </w:r>
     </w:p>
     <w:bookmarkEnd w:id="55"/>
@@ -5579,7 +5765,7 @@
           <wp:inline>
             <wp:extent cx="5943600" cy="2971800"/>
             <wp:effectExtent b="0" l="0" r="0" t="0"/>
-            <wp:docPr descr="Figure 3.2: Comparison of normalized annual fractional savings on site TMY between conventional and randomized method" title="" id="57" name="Picture"/>
+            <wp:docPr descr="Figure 3.2: Comparison of annual fractional savings normalized on TMY weather conditions between conventional and randomized M&amp;V method" title="" id="57" name="Picture"/>
             <a:graphic>
               <a:graphicData uri="http://schemas.openxmlformats.org/drawingml/2006/picture">
                 <pic:pic>
@@ -5622,7 +5808,7 @@
         <w:pStyle w:val="ImageCaption"/>
       </w:pPr>
       <w:r>
-        <w:t xml:space="preserve">Figure 3.2: Comparison of normalized annual fractional savings on site TMY between conventional and randomized method</w:t>
+        <w:t xml:space="preserve">Figure 3.2: Comparison of annual fractional savings normalized on TMY weather conditions between conventional and randomized M&amp;V method</w:t>
       </w:r>
     </w:p>
     <w:p>
@@ -5732,7 +5918,7 @@
           <wp:inline>
             <wp:extent cx="5943600" cy="2971800"/>
             <wp:effectExtent b="0" l="0" r="0" t="0"/>
-            <wp:docPr descr="Figure 3.3: Absolute deviation of M&amp;V estimated fractional savings from true target savings using tidy subset" title="" id="60" name="Picture"/>
+            <wp:docPr descr="Figure 3.3: Absolute deviation of fractional savings from true target savings shown for the ‘tidy’ subset" title="" id="60" name="Picture"/>
             <a:graphic>
               <a:graphicData uri="http://schemas.openxmlformats.org/drawingml/2006/picture">
                 <pic:pic>
@@ -5775,7 +5961,25 @@
         <w:pStyle w:val="ImageCaption"/>
       </w:pPr>
       <w:r>
-        <w:t xml:space="preserve">Figure 3.3: Absolute deviation of M&amp;V estimated fractional savings from true target savings using tidy subset</w:t>
+        <w:t xml:space="preserve">Figure 3.3: Absolute deviation of fractional savings from true target savings shown for the</w:t>
+      </w:r>
+      <w:r>
+        <w:t xml:space="preserve"> </w:t>
+      </w:r>
+      <w:r>
+        <w:t xml:space="preserve">‘</w:t>
+      </w:r>
+      <w:r>
+        <w:t xml:space="preserve">tidy</w:t>
+      </w:r>
+      <w:r>
+        <w:t xml:space="preserve">’</w:t>
+      </w:r>
+      <w:r>
+        <w:t xml:space="preserve"> </w:t>
+      </w:r>
+      <w:r>
+        <w:t xml:space="preserve">subset</w:t>
       </w:r>
     </w:p>
     <w:p>
@@ -5906,7 +6110,7 @@
           <wp:inline>
             <wp:extent cx="5943600" cy="2971800"/>
             <wp:effectExtent b="0" l="0" r="0" t="0"/>
-            <wp:docPr descr="Figure 3.4: Absolute deviation of M&amp;V estimated fractional savings from true target savings using messy subset" title="" id="63" name="Picture"/>
+            <wp:docPr descr="Figure 3.4: Absolute deviation of fractional savings from true target savings shown for the ‘messy’ subset" title="" id="63" name="Picture"/>
             <a:graphic>
               <a:graphicData uri="http://schemas.openxmlformats.org/drawingml/2006/picture">
                 <pic:pic>
@@ -5949,7 +6153,25 @@
         <w:pStyle w:val="ImageCaption"/>
       </w:pPr>
       <w:r>
-        <w:t xml:space="preserve">Figure 3.4: Absolute deviation of M&amp;V estimated fractional savings from true target savings using messy subset</w:t>
+        <w:t xml:space="preserve">Figure 3.4: Absolute deviation of fractional savings from true target savings shown for the</w:t>
+      </w:r>
+      <w:r>
+        <w:t xml:space="preserve"> </w:t>
+      </w:r>
+      <w:r>
+        <w:t xml:space="preserve">‘</w:t>
+      </w:r>
+      <w:r>
+        <w:t xml:space="preserve">messy</w:t>
+      </w:r>
+      <w:r>
+        <w:t xml:space="preserve">’</w:t>
+      </w:r>
+      <w:r>
+        <w:t xml:space="preserve"> </w:t>
+      </w:r>
+      <w:r>
+        <w:t xml:space="preserve">subset</w:t>
       </w:r>
     </w:p>
     <w:bookmarkEnd w:id="65"/>
@@ -5977,49 +6199,55 @@
         <w:pStyle w:val="FirstParagraph"/>
       </w:pPr>
       <w:r>
-        <w:t xml:space="preserve">In this section, we demonstrate the influence of non-routine events</w:t>
-      </w:r>
-      <w:r>
-        <w:t xml:space="preserve"> </w:t>
-      </w:r>
-      <w:r>
-        <w:t xml:space="preserve">through two scenarios. In the first scenario, we quantified how much</w:t>
-      </w:r>
-      <w:r>
-        <w:t xml:space="preserve"> </w:t>
-      </w:r>
-      <w:r>
-        <w:t xml:space="preserve">occupancy would influence the electricity usage and added to the tidy</w:t>
-      </w:r>
-      <w:r>
-        <w:t xml:space="preserve"> </w:t>
-      </w:r>
-      <w:r>
-        <w:t xml:space="preserve">measurement set as they originally indicates no such change. In the</w:t>
-      </w:r>
-      <w:r>
-        <w:t xml:space="preserve"> </w:t>
-      </w:r>
-      <w:r>
-        <w:t xml:space="preserve">second scenario, we simply run the two M&amp;V methods on the messy</w:t>
-      </w:r>
-      <w:r>
-        <w:t xml:space="preserve"> </w:t>
-      </w:r>
-      <w:r>
-        <w:t xml:space="preserve">measurement sets before adding the chilled water supply temperature</w:t>
-      </w:r>
-      <w:r>
-        <w:t xml:space="preserve"> </w:t>
-      </w:r>
-      <w:r>
-        <w:t xml:space="preserve">reset. Since no intervention is added, the more reliable method should</w:t>
-      </w:r>
-      <w:r>
-        <w:t xml:space="preserve"> </w:t>
-      </w:r>
-      <w:r>
-        <w:t xml:space="preserve">detect a</w:t>
+        <w:t xml:space="preserve">We included two examples in this section to illustrate the impact of</w:t>
+      </w:r>
+      <w:r>
+        <w:t xml:space="preserve"> </w:t>
+      </w:r>
+      <w:r>
+        <w:t xml:space="preserve">non-routine events on M&amp;V savings estimation. In the first scenario, we</w:t>
+      </w:r>
+      <w:r>
+        <w:t xml:space="preserve"> </w:t>
+      </w:r>
+      <w:r>
+        <w:t xml:space="preserve">manually subtracted a portion of the electricity usage for a specific</w:t>
+      </w:r>
+      <w:r>
+        <w:t xml:space="preserve"> </w:t>
+      </w:r>
+      <w:r>
+        <w:t xml:space="preserve">period in the tidy subset to simulate occupancy-confounded measurements,</w:t>
+      </w:r>
+      <w:r>
+        <w:t xml:space="preserve"> </w:t>
+      </w:r>
+      <w:r>
+        <w:t xml:space="preserve">which were not originally present in the dataset. In the second</w:t>
+      </w:r>
+      <w:r>
+        <w:t xml:space="preserve"> </w:t>
+      </w:r>
+      <w:r>
+        <w:t xml:space="preserve">scenario, focusing on the messy subset, which already contains</w:t>
+      </w:r>
+      <w:r>
+        <w:t xml:space="preserve"> </w:t>
+      </w:r>
+      <w:r>
+        <w:t xml:space="preserve">underlying changes, we removed the intervention effect and applied both</w:t>
+      </w:r>
+      <w:r>
+        <w:t xml:space="preserve"> </w:t>
+      </w:r>
+      <w:r>
+        <w:t xml:space="preserve">M&amp;V methods to assess which method could more accurately detect the</w:t>
+      </w:r>
+      <w:r>
+        <w:t xml:space="preserve"> </w:t>
+      </w:r>
+      <w:r>
+        <w:t xml:space="preserve">resulting zero</w:t>
       </w:r>
       <w:r>
         <w:t xml:space="preserve"> </w:t>
@@ -6028,16 +6256,10 @@
         <w:t xml:space="preserve">‘</w:t>
       </w:r>
       <w:r>
-        <w:t xml:space="preserve">saving</w:t>
+        <w:t xml:space="preserve">savings.</w:t>
       </w:r>
       <w:r>
         <w:t xml:space="preserve">’</w:t>
-      </w:r>
-      <w:r>
-        <w:t xml:space="preserve"> </w:t>
-      </w:r>
-      <w:r>
-        <w:t xml:space="preserve">closer to 0.</w:t>
       </w:r>
     </w:p>
     <w:bookmarkStart w:id="73" w:name="occupancy-change"/>
@@ -6063,67 +6285,55 @@
         <w:pStyle w:val="FirstParagraph"/>
       </w:pPr>
       <w:r>
-        <w:t xml:space="preserve">Although occupancy can be approximated in several ways in commercial</w:t>
-      </w:r>
-      <w:r>
-        <w:t xml:space="preserve"> </w:t>
-      </w:r>
-      <w:r>
-        <w:t xml:space="preserve">buildings, such as through counting check-in, or WIFI connections, or</w:t>
-      </w:r>
-      <w:r>
-        <w:t xml:space="preserve"> </w:t>
-      </w:r>
-      <w:r>
-        <w:t xml:space="preserve">monitoring indoor CO2 concentration as a proxy. However, it is not a</w:t>
-      </w:r>
-      <w:r>
-        <w:t xml:space="preserve"> </w:t>
-      </w:r>
-      <w:r>
-        <w:t xml:space="preserve">cost-efficient measures to add to the routine operation for most of the</w:t>
-      </w:r>
-      <w:r>
-        <w:t xml:space="preserve"> </w:t>
-      </w:r>
-      <w:r>
-        <w:t xml:space="preserve">buildings and there might be privacy concerns associated. The scenario</w:t>
-      </w:r>
-      <w:r>
-        <w:t xml:space="preserve"> </w:t>
-      </w:r>
-      <w:r>
-        <w:t xml:space="preserve">proposed hypothesize that during the baseline measurement period of the</w:t>
-      </w:r>
-      <w:r>
-        <w:t xml:space="preserve"> </w:t>
-      </w:r>
-      <w:r>
-        <w:t xml:space="preserve">target building, a floor of tenants moved out leaving the space</w:t>
-      </w:r>
-      <w:r>
-        <w:t xml:space="preserve"> </w:t>
-      </w:r>
-      <w:r>
-        <w:t xml:space="preserve">unoccupied for four months before new tenants moved in and this led to a</w:t>
-      </w:r>
-      <w:r>
-        <w:t xml:space="preserve"> </w:t>
-      </w:r>
-      <w:r>
-        <w:t xml:space="preserve">20% electricity decrease as a result. The M&amp;V protocol only requires the</w:t>
-      </w:r>
-      <w:r>
-        <w:t xml:space="preserve"> </w:t>
-      </w:r>
-      <w:r>
-        <w:t xml:space="preserve">M&amp;V analyst to fit a TOWT model so he/she only measures outdoor</w:t>
-      </w:r>
-      <w:r>
-        <w:t xml:space="preserve"> </w:t>
-      </w:r>
-      <w:r>
-        <w:t xml:space="preserve">temperature. We showed one example in Figure</w:t>
+        <w:t xml:space="preserve">Although occupancy can be estimated in various ways, such as counting</w:t>
+      </w:r>
+      <w:r>
+        <w:t xml:space="preserve"> </w:t>
+      </w:r>
+      <w:r>
+        <w:t xml:space="preserve">check-ins, monitoring WiFi connections, or using indoor CO2</w:t>
+      </w:r>
+      <w:r>
+        <w:t xml:space="preserve"> </w:t>
+      </w:r>
+      <w:r>
+        <w:t xml:space="preserve">concentrations as a proxy, these methods are often not cost-effective</w:t>
+      </w:r>
+      <w:r>
+        <w:t xml:space="preserve"> </w:t>
+      </w:r>
+      <w:r>
+        <w:t xml:space="preserve">for routine operations in most buildings and may raise privacy concerns.</w:t>
+      </w:r>
+      <w:r>
+        <w:t xml:space="preserve"> </w:t>
+      </w:r>
+      <w:r>
+        <w:t xml:space="preserve">In the proposed scenario, we hypothesize that during the baseline</w:t>
+      </w:r>
+      <w:r>
+        <w:t xml:space="preserve"> </w:t>
+      </w:r>
+      <w:r>
+        <w:t xml:space="preserve">measurement period, one floor of tenants vacated the building, leaving</w:t>
+      </w:r>
+      <w:r>
+        <w:t xml:space="preserve"> </w:t>
+      </w:r>
+      <w:r>
+        <w:t xml:space="preserve">the space unoccupied for four months. This led to a fixed reduction in</w:t>
+      </w:r>
+      <w:r>
+        <w:t xml:space="preserve"> </w:t>
+      </w:r>
+      <w:r>
+        <w:t xml:space="preserve">electricity usage, approximated as 20% of the yearly average. We showed</w:t>
+      </w:r>
+      <w:r>
+        <w:t xml:space="preserve"> </w:t>
+      </w:r>
+      <w:r>
+        <w:t xml:space="preserve">the impact on TOWT model fitting in Figure</w:t>
       </w:r>
       <w:r>
         <w:t xml:space="preserve"> </w:t>
@@ -6147,37 +6357,25 @@
         <w:t xml:space="preserve"> </w:t>
       </w:r>
       <w:r>
-        <w:t xml:space="preserve">decreased 20% due to reduced occupancy. Thus subplot (a) shows measured</w:t>
-      </w:r>
-      <w:r>
-        <w:t xml:space="preserve"> </w:t>
-      </w:r>
-      <w:r>
-        <w:t xml:space="preserve">baseline with such change, which are then used for TOWT model fitting.</w:t>
-      </w:r>
-      <w:r>
-        <w:t xml:space="preserve"> </w:t>
-      </w:r>
-      <w:r>
-        <w:t xml:space="preserve">Starting from 2017, the occupancy returns normal and only intervention</w:t>
-      </w:r>
-      <w:r>
-        <w:t xml:space="preserve"> </w:t>
-      </w:r>
-      <w:r>
-        <w:t xml:space="preserve">strategy was measured and the projected baseline is the prediction</w:t>
-      </w:r>
-      <w:r>
-        <w:t xml:space="preserve"> </w:t>
-      </w:r>
-      <w:r>
-        <w:t xml:space="preserve">results from the fitted model. To demonstrate, we also plotted the</w:t>
-      </w:r>
-      <w:r>
-        <w:t xml:space="preserve"> </w:t>
-      </w:r>
-      <w:r>
-        <w:t xml:space="preserve">original measurements before adding the intervention effect as</w:t>
+        <w:t xml:space="preserve">dropped. Subplot (a) displays the measured baseline data, including the</w:t>
+      </w:r>
+      <w:r>
+        <w:t xml:space="preserve"> </w:t>
+      </w:r>
+      <w:r>
+        <w:t xml:space="preserve">occupancy-related change, used as input for model training. Subplot (b)</w:t>
+      </w:r>
+      <w:r>
+        <w:t xml:space="preserve"> </w:t>
+      </w:r>
+      <w:r>
+        <w:t xml:space="preserve">shows the model’s prediction results for the post-retrofit period. For</w:t>
+      </w:r>
+      <w:r>
+        <w:t xml:space="preserve"> </w:t>
+      </w:r>
+      <w:r>
+        <w:t xml:space="preserve">reference, we also plotted the correctly adjusted baseline (labeled as</w:t>
       </w:r>
       <w:r>
         <w:t xml:space="preserve"> </w:t>
@@ -6186,37 +6384,46 @@
         <w:t xml:space="preserve">‘</w:t>
       </w:r>
       <w:r>
-        <w:t xml:space="preserve">adjusted</w:t>
-      </w:r>
-      <w:r>
-        <w:t xml:space="preserve"> </w:t>
-      </w:r>
-      <w:r>
-        <w:t xml:space="preserve">baseline</w:t>
+        <w:t xml:space="preserve">adjusted baseline</w:t>
       </w:r>
       <w:r>
         <w:t xml:space="preserve">’</w:t>
       </w:r>
       <w:r>
-        <w:t xml:space="preserve">. This assumes that we can accurately adjust the baseline in</w:t>
-      </w:r>
-      <w:r>
-        <w:t xml:space="preserve"> </w:t>
-      </w:r>
-      <w:r>
-        <w:t xml:space="preserve">the post-retrofit period on back-to-normal occupancy. Subplot (b) shows</w:t>
-      </w:r>
-      <w:r>
-        <w:t xml:space="preserve"> </w:t>
-      </w:r>
-      <w:r>
-        <w:t xml:space="preserve">that the fitted regression underestimate the true baseline condition</w:t>
-      </w:r>
-      <w:r>
-        <w:t xml:space="preserve"> </w:t>
-      </w:r>
-      <w:r>
-        <w:t xml:space="preserve">leading to underestimated savings.</w:t>
+        <w:t xml:space="preserve">) in the post-retrofit period. Since occupancy was</w:t>
+      </w:r>
+      <w:r>
+        <w:t xml:space="preserve"> </w:t>
+      </w:r>
+      <w:r>
+        <w:t xml:space="preserve">not considered an independent variable in the model, the baseline change</w:t>
+      </w:r>
+      <w:r>
+        <w:t xml:space="preserve"> </w:t>
+      </w:r>
+      <w:r>
+        <w:t xml:space="preserve">was incorrectly attributed to temperature and time variations shown as</w:t>
+      </w:r>
+      <w:r>
+        <w:t xml:space="preserve"> </w:t>
+      </w:r>
+      <w:r>
+        <w:t xml:space="preserve">the</w:t>
+      </w:r>
+      <w:r>
+        <w:t xml:space="preserve"> </w:t>
+      </w:r>
+      <w:r>
+        <w:t xml:space="preserve">‘</w:t>
+      </w:r>
+      <w:r>
+        <w:t xml:space="preserve">projected baseline</w:t>
+      </w:r>
+      <w:r>
+        <w:t xml:space="preserve">’</w:t>
+      </w:r>
+      <w:r>
+        <w:t xml:space="preserve">, leading to underestimated savings estimation.</w:t>
       </w:r>
     </w:p>
     <w:p>
@@ -6226,9 +6433,9 @@
       <w:r>
         <w:drawing>
           <wp:inline>
-            <wp:extent cx="5943600" cy="2971800"/>
+            <wp:extent cx="5943600" cy="2641600"/>
             <wp:effectExtent b="0" l="0" r="0" t="0"/>
-            <wp:docPr descr="Figure 3.5: Occupancy change impact on TOWT model fitting and baseline projection" title="" id="68" name="Picture"/>
+            <wp:docPr descr="Figure 3.5: Illustration of occupancy change impact on TOWT model fitting and baseline projection in the post-retrofit period" title="" id="68" name="Picture"/>
             <a:graphic>
               <a:graphicData uri="http://schemas.openxmlformats.org/drawingml/2006/picture">
                 <pic:pic>
@@ -6247,7 +6454,7 @@
                   <pic:spPr bwMode="auto">
                     <a:xfrm>
                       <a:off x="0" y="0"/>
-                      <a:ext cx="5943600" cy="2971800"/>
+                      <a:ext cx="5943600" cy="2641600"/>
                     </a:xfrm>
                     <a:prstGeom prst="rect">
                       <a:avLst/>
@@ -6271,7 +6478,7 @@
         <w:pStyle w:val="ImageCaption"/>
       </w:pPr>
       <w:r>
-        <w:t xml:space="preserve">Figure 3.5: Occupancy change impact on TOWT model fitting and baseline projection</w:t>
+        <w:t xml:space="preserve">Figure 3.5: Illustration of occupancy change impact on TOWT model fitting and baseline projection in the post-retrofit period</w:t>
       </w:r>
     </w:p>
     <w:p>
@@ -6291,37 +6498,19 @@
         <w:t xml:space="preserve"> </w:t>
       </w:r>
       <w:r>
-        <w:t xml:space="preserve">shows the normalized fractional savings</w:t>
-      </w:r>
-      <w:r>
-        <w:t xml:space="preserve"> </w:t>
-      </w:r>
-      <w:r>
-        <w:t xml:space="preserve">estimation accuracy comparison between the two M&amp;V methods. To compare</w:t>
-      </w:r>
-      <w:r>
-        <w:t xml:space="preserve"> </w:t>
-      </w:r>
-      <w:r>
-        <w:t xml:space="preserve">which method is more robust to the applied occupancy change, a</w:t>
-      </w:r>
-      <w:r>
-        <w:t xml:space="preserve"> </w:t>
-      </w:r>
-      <w:r>
-        <w:t xml:space="preserve">difference-in-difference value is plotted in the figure. Each bar in the</w:t>
-      </w:r>
-      <w:r>
-        <w:t xml:space="preserve"> </w:t>
-      </w:r>
-      <w:r>
-        <w:t xml:space="preserve">plot represent the difference in the deviation of savings estimated by</w:t>
-      </w:r>
-      <w:r>
-        <w:t xml:space="preserve"> </w:t>
-      </w:r>
-      <w:r>
-        <w:t xml:space="preserve">the convention method and the randomized method:</w:t>
+        <w:t xml:space="preserve">shows the overall estimation accuracy</w:t>
+      </w:r>
+      <w:r>
+        <w:t xml:space="preserve"> </w:t>
+      </w:r>
+      <w:r>
+        <w:t xml:space="preserve">between the two M&amp;V methods where the accuracy is indicated as a</w:t>
+      </w:r>
+      <w:r>
+        <w:t xml:space="preserve"> </w:t>
+      </w:r>
+      <w:r>
+        <w:t xml:space="preserve">difference-in-difference value:</w:t>
       </w:r>
     </w:p>
     <w:p>
@@ -6341,6 +6530,9 @@
               <m:grow/>
             </m:dPr>
             <m:e>
+              <m:r>
+                <m:t>F</m:t>
+              </m:r>
               <m:sSub>
                 <m:e>
                   <m:r>
@@ -6367,6 +6559,9 @@
                   <m:sty m:val="p"/>
                 </m:rPr>
                 <m:t>−</m:t>
+              </m:r>
+              <m:r>
+                <m:t>F</m:t>
               </m:r>
               <m:sSub>
                 <m:e>
@@ -6405,6 +6600,9 @@
               <m:grow/>
             </m:dPr>
             <m:e>
+              <m:r>
+                <m:t>F</m:t>
+              </m:r>
               <m:sSub>
                 <m:e>
                   <m:r>
@@ -6432,6 +6630,9 @@
                 </m:rPr>
                 <m:t>−</m:t>
               </m:r>
+              <m:r>
+                <m:t>F</m:t>
+              </m:r>
               <m:sSub>
                 <m:e>
                   <m:r>
@@ -6463,55 +6664,165 @@
         <w:pStyle w:val="FirstParagraph"/>
       </w:pPr>
       <w:r>
-        <w:t xml:space="preserve">In other words, a positive value indicate the randomized method provides</w:t>
-      </w:r>
-      <w:r>
-        <w:t xml:space="preserve"> </w:t>
-      </w:r>
-      <w:r>
-        <w:t xml:space="preserve">an estimation more aligned to the true target saving. Thus the plot</w:t>
-      </w:r>
-      <w:r>
-        <w:t xml:space="preserve"> </w:t>
-      </w:r>
-      <w:r>
-        <w:t xml:space="preserve">shows the randomized method shows uniformly superior robustness for all</w:t>
-      </w:r>
-      <w:r>
-        <w:t xml:space="preserve"> </w:t>
-      </w:r>
-      <w:r>
-        <w:t xml:space="preserve">sites. The red-dotted line shows the absolute deviation in savings</w:t>
-      </w:r>
-      <w:r>
-        <w:t xml:space="preserve"> </w:t>
-      </w:r>
-      <w:r>
-        <w:t xml:space="preserve">estimation by the randomized method as a reference for scaling. The</w:t>
-      </w:r>
-      <w:r>
-        <w:t xml:space="preserve"> </w:t>
-      </w:r>
-      <w:r>
-        <w:t xml:space="preserve">deviation is consistent with the distribution shown in Figure</w:t>
-      </w:r>
-      <w:r>
-        <w:t xml:space="preserve"> </w:t>
-      </w:r>
-      <w:r>
-        <w:t xml:space="preserve">2.2</w:t>
-      </w:r>
-      <w:r>
-        <w:t xml:space="preserve"> </w:t>
-      </w:r>
-      <w:r>
-        <w:t xml:space="preserve">and thus further reinforce its robustness to</w:t>
-      </w:r>
-      <w:r>
-        <w:t xml:space="preserve"> </w:t>
-      </w:r>
-      <w:r>
-        <w:t xml:space="preserve">non-routine events.</w:t>
+        <w:t xml:space="preserve">Therefore, a positive value indicates that the randomized method</w:t>
+      </w:r>
+      <w:r>
+        <w:t xml:space="preserve"> </w:t>
+      </w:r>
+      <w:r>
+        <w:t xml:space="preserve">provides an estimation more closely aligned with the true target</w:t>
+      </w:r>
+      <w:r>
+        <w:t xml:space="preserve"> </w:t>
+      </w:r>
+      <w:r>
+        <w:t xml:space="preserve">savings. The bar plot shows the difference-in-difference of the</w:t>
+      </w:r>
+      <w:r>
+        <w:t xml:space="preserve"> </w:t>
+      </w:r>
+      <w:r>
+        <w:t xml:space="preserve">calculated fractional savings (</w:t>
+      </w:r>
+      <m:oMath>
+        <m:r>
+          <m:t>F</m:t>
+        </m:r>
+        <m:r>
+          <m:t>S</m:t>
+        </m:r>
+      </m:oMath>
+      <w:r>
+        <w:t xml:space="preserve">) for each target building and the</w:t>
+      </w:r>
+      <w:r>
+        <w:t xml:space="preserve"> </w:t>
+      </w:r>
+      <w:r>
+        <w:t xml:space="preserve">dotted line shows the absolute deviation of randomized method (i.e.</w:t>
+      </w:r>
+      <w:r>
+        <w:t xml:space="preserve"> </w:t>
+      </w:r>
+      <m:oMath>
+        <m:d>
+          <m:dPr>
+            <m:begChr m:val="|"/>
+            <m:endChr m:val="|"/>
+            <m:sepChr m:val=""/>
+            <m:grow/>
+          </m:dPr>
+          <m:e>
+            <m:r>
+              <m:t>F</m:t>
+            </m:r>
+            <m:sSub>
+              <m:e>
+                <m:r>
+                  <m:t>S</m:t>
+                </m:r>
+              </m:e>
+              <m:sub>
+                <m:r>
+                  <m:t>r</m:t>
+                </m:r>
+                <m:r>
+                  <m:t>a</m:t>
+                </m:r>
+                <m:r>
+                  <m:t>n</m:t>
+                </m:r>
+                <m:r>
+                  <m:t>d</m:t>
+                </m:r>
+              </m:sub>
+            </m:sSub>
+            <m:r>
+              <m:rPr>
+                <m:sty m:val="p"/>
+              </m:rPr>
+              <m:t>−</m:t>
+            </m:r>
+            <m:r>
+              <m:t>F</m:t>
+            </m:r>
+            <m:sSub>
+              <m:e>
+                <m:r>
+                  <m:t>S</m:t>
+                </m:r>
+              </m:e>
+              <m:sub>
+                <m:r>
+                  <m:t>t</m:t>
+                </m:r>
+                <m:r>
+                  <m:t>r</m:t>
+                </m:r>
+                <m:r>
+                  <m:t>u</m:t>
+                </m:r>
+                <m:r>
+                  <m:t>e</m:t>
+                </m:r>
+              </m:sub>
+            </m:sSub>
+          </m:e>
+        </m:d>
+      </m:oMath>
+      <w:r>
+        <w:t xml:space="preserve"> </w:t>
+      </w:r>
+      <w:r>
+        <w:t xml:space="preserve">) as a reference. In addition, we showed the</w:t>
+      </w:r>
+      <w:r>
+        <w:t xml:space="preserve"> </w:t>
+      </w:r>
+      <w:r>
+        <w:t xml:space="preserve">averaged difference-in-difference metric for each site in the figure,</w:t>
+      </w:r>
+      <w:r>
+        <w:t xml:space="preserve"> </w:t>
+      </w:r>
+      <w:r>
+        <w:t xml:space="preserve">quantifying how much more accurate the randomized method is compared to</w:t>
+      </w:r>
+      <w:r>
+        <w:t xml:space="preserve"> </w:t>
+      </w:r>
+      <w:r>
+        <w:t xml:space="preserve">the conventional method. As a result, across all sites, the randomized</w:t>
+      </w:r>
+      <w:r>
+        <w:t xml:space="preserve"> </w:t>
+      </w:r>
+      <w:r>
+        <w:t xml:space="preserve">method consistently outperforms the conventional method and the values</w:t>
+      </w:r>
+      <w:r>
+        <w:t xml:space="preserve"> </w:t>
+      </w:r>
+      <w:r>
+        <w:t xml:space="preserve">of dotted line show similar results compared to Figure</w:t>
+      </w:r>
+      <w:r>
+        <w:t xml:space="preserve"> </w:t>
+      </w:r>
+      <w:r>
+        <w:t xml:space="preserve">3.3</w:t>
+      </w:r>
+      <w:r>
+        <w:t xml:space="preserve"> </w:t>
+      </w:r>
+      <w:r>
+        <w:t xml:space="preserve">further implying that the non-routine event has</w:t>
+      </w:r>
+      <w:r>
+        <w:t xml:space="preserve"> </w:t>
+      </w:r>
+      <w:r>
+        <w:t xml:space="preserve">negligible influence on the randomized method.</w:t>
       </w:r>
     </w:p>
     <w:p>
@@ -6521,9 +6832,9 @@
       <w:r>
         <w:drawing>
           <wp:inline>
-            <wp:extent cx="5943600" cy="2971800"/>
+            <wp:extent cx="5943600" cy="2641600"/>
             <wp:effectExtent b="0" l="0" r="0" t="0"/>
-            <wp:docPr descr="Figure 3.6: Savings estimation accuracy comparison between two M&amp;V methods with added occupancy change (with the site average difference-in-difference displayed at the bottom of each site)." title="" id="71" name="Picture"/>
+            <wp:docPr descr="Figure 3.6: Savings estimation accuracy comparison between two M&amp;V methods with added occupancy change (with the average difference-in-difference average on each location displayed at the bottom)." title="" id="71" name="Picture"/>
             <a:graphic>
               <a:graphicData uri="http://schemas.openxmlformats.org/drawingml/2006/picture">
                 <pic:pic>
@@ -6542,7 +6853,7 @@
                   <pic:spPr bwMode="auto">
                     <a:xfrm>
                       <a:off x="0" y="0"/>
-                      <a:ext cx="5943600" cy="2971800"/>
+                      <a:ext cx="5943600" cy="2641600"/>
                     </a:xfrm>
                     <a:prstGeom prst="rect">
                       <a:avLst/>
@@ -6566,7 +6877,7 @@
         <w:pStyle w:val="ImageCaption"/>
       </w:pPr>
       <w:r>
-        <w:t xml:space="preserve">Figure 3.6: Savings estimation accuracy comparison between two M&amp;V methods with added occupancy change (with the site average difference-in-difference displayed at the bottom of each site).</w:t>
+        <w:t xml:space="preserve">Figure 3.6: Savings estimation accuracy comparison between two M&amp;V methods with added occupancy change (with the average difference-in-difference average on each location displayed at the bottom).</w:t>
       </w:r>
     </w:p>
     <w:bookmarkEnd w:id="73"/>
@@ -6593,93 +6904,7 @@
         <w:pStyle w:val="FirstParagraph"/>
       </w:pPr>
       <w:r>
-        <w:t xml:space="preserve">The outbreak of pandemic in 2020 followed by working-from-home policy is</w:t>
-      </w:r>
-      <w:r>
-        <w:t xml:space="preserve"> </w:t>
-      </w:r>
-      <w:r>
-        <w:t xml:space="preserve">a practical example of building energy consumption influenced by</w:t>
-      </w:r>
-      <w:r>
-        <w:t xml:space="preserve"> </w:t>
-      </w:r>
-      <w:r>
-        <w:t xml:space="preserve">non-routine events. During unoccupied months, building energy</w:t>
-      </w:r>
-      <w:r>
-        <w:t xml:space="preserve"> </w:t>
-      </w:r>
-      <w:r>
-        <w:t xml:space="preserve">consumption dropped compared to the same time period in the previous</w:t>
-      </w:r>
-      <w:r>
-        <w:t xml:space="preserve"> </w:t>
-      </w:r>
-      <w:r>
-        <w:t xml:space="preserve">years. If an energy-efficient intervention was deployed onsite starting</w:t>
-      </w:r>
-      <w:r>
-        <w:t xml:space="preserve"> </w:t>
-      </w:r>
-      <w:r>
-        <w:t xml:space="preserve">at 2020, given by the whole-building electricity measurements, the large</w:t>
-      </w:r>
-      <w:r>
-        <w:t xml:space="preserve"> </w:t>
-      </w:r>
-      <w:r>
-        <w:t xml:space="preserve">difference in measured electricity usage in 2020 and projected baseline</w:t>
-      </w:r>
-      <w:r>
-        <w:t xml:space="preserve"> </w:t>
-      </w:r>
-      <w:r>
-        <w:t xml:space="preserve">usage in 2019 can hardly indicate the retrofit intervention effect.</w:t>
-      </w:r>
-    </w:p>
-    <w:p>
-      <w:pPr>
-        <w:pStyle w:val="BodyText"/>
-      </w:pPr>
-      <w:r>
-        <w:t xml:space="preserve">In other words, if there is no intervention applied or the intervention</w:t>
-      </w:r>
-      <w:r>
-        <w:t xml:space="preserve"> </w:t>
-      </w:r>
-      <w:r>
-        <w:t xml:space="preserve">effect is known to be null (e.g. constantly being overriden by the</w:t>
-      </w:r>
-      <w:r>
-        <w:t xml:space="preserve"> </w:t>
-      </w:r>
-      <w:r>
-        <w:t xml:space="preserve">baseline), an ideal M&amp;V method should detect no savings. To test this,</w:t>
-      </w:r>
-      <w:r>
-        <w:t xml:space="preserve"> </w:t>
-      </w:r>
-      <w:r>
-        <w:t xml:space="preserve">we kept the randomized schedule as sampled earlier but removed added</w:t>
-      </w:r>
-      <w:r>
-        <w:t xml:space="preserve"> </w:t>
-      </w:r>
-      <w:r>
-        <w:t xml:space="preserve">chilled water plant intervention effect. Therefore, all sampled</w:t>
-      </w:r>
-      <w:r>
-        <w:t xml:space="preserve"> </w:t>
-      </w:r>
-      <w:r>
-        <w:t xml:space="preserve">intervention days are considered additional sampled baseline days.</w:t>
-      </w:r>
-      <w:r>
-        <w:t xml:space="preserve"> </w:t>
-      </w:r>
-      <w:r>
-        <w:t xml:space="preserve">Earlier we mentioned the</w:t>
+        <w:t xml:space="preserve">As previously mentioned, the</w:t>
       </w:r>
       <w:r>
         <w:t xml:space="preserve"> </w:t>
@@ -6688,7 +6913,7 @@
         <w:t xml:space="preserve">‘</w:t>
       </w:r>
       <w:r>
-        <w:t xml:space="preserve">messy</w:t>
+        <w:t xml:space="preserve">savings</w:t>
       </w:r>
       <w:r>
         <w:t xml:space="preserve">’</w:t>
@@ -6697,49 +6922,61 @@
         <w:t xml:space="preserve"> </w:t>
       </w:r>
       <w:r>
-        <w:t xml:space="preserve">dataset contains some change in the</w:t>
-      </w:r>
-      <w:r>
-        <w:t xml:space="preserve"> </w:t>
-      </w:r>
-      <w:r>
-        <w:t xml:space="preserve">two-year electricity measurement, which is purely due to various</w:t>
-      </w:r>
-      <w:r>
-        <w:t xml:space="preserve"> </w:t>
-      </w:r>
-      <w:r>
-        <w:t xml:space="preserve">non-routine events such as occupancy change or even other measures</w:t>
-      </w:r>
-      <w:r>
-        <w:t xml:space="preserve"> </w:t>
-      </w:r>
-      <w:r>
-        <w:t xml:space="preserve">implemented by the building manager but irrelevant to the chilled water</w:t>
-      </w:r>
-      <w:r>
-        <w:t xml:space="preserve"> </w:t>
-      </w:r>
-      <w:r>
-        <w:t xml:space="preserve">set point reset intervention. Thus, when the proposed chilled water</w:t>
-      </w:r>
-      <w:r>
-        <w:t xml:space="preserve"> </w:t>
-      </w:r>
-      <w:r>
-        <w:t xml:space="preserve">reset intervention was removed, a more reliable M&amp;V method should</w:t>
-      </w:r>
-      <w:r>
-        <w:t xml:space="preserve"> </w:t>
-      </w:r>
-      <w:r>
-        <w:t xml:space="preserve">overcome the influence of those confounding factors and inform no</w:t>
-      </w:r>
-      <w:r>
-        <w:t xml:space="preserve"> </w:t>
-      </w:r>
-      <w:r>
-        <w:t xml:space="preserve">savings.</w:t>
+        <w:t xml:space="preserve">detected in commercial buildings</w:t>
+      </w:r>
+      <w:r>
+        <w:t xml:space="preserve"> </w:t>
+      </w:r>
+      <w:r>
+        <w:t xml:space="preserve">during the pandemic were largely confounded by null occupancy. In other</w:t>
+      </w:r>
+      <w:r>
+        <w:t xml:space="preserve"> </w:t>
+      </w:r>
+      <w:r>
+        <w:t xml:space="preserve">words, if no intervention is applied or the intervention effect is known</w:t>
+      </w:r>
+      <w:r>
+        <w:t xml:space="preserve"> </w:t>
+      </w:r>
+      <w:r>
+        <w:t xml:space="preserve">to be null (e.g., constantly overridden by the baseline), an ideal M&amp;V</w:t>
+      </w:r>
+      <w:r>
+        <w:t xml:space="preserve"> </w:t>
+      </w:r>
+      <w:r>
+        <w:t xml:space="preserve">method should detect no savings. Given that the messy dataset allows for</w:t>
+      </w:r>
+      <w:r>
+        <w:t xml:space="preserve"> </w:t>
+      </w:r>
+      <w:r>
+        <w:t xml:space="preserve">up to a 25% annual usage change in the original dataset, a more reliable</w:t>
+      </w:r>
+      <w:r>
+        <w:t xml:space="preserve"> </w:t>
+      </w:r>
+      <w:r>
+        <w:t xml:space="preserve">M&amp;V method should inform the analyst that no savings occurred prior to</w:t>
+      </w:r>
+      <w:r>
+        <w:t xml:space="preserve"> </w:t>
+      </w:r>
+      <w:r>
+        <w:t xml:space="preserve">the addition of the intervention. To test this, we removed the chilled</w:t>
+      </w:r>
+      <w:r>
+        <w:t xml:space="preserve"> </w:t>
+      </w:r>
+      <w:r>
+        <w:t xml:space="preserve">water plant reset effect from the sampled days and assessed whether the</w:t>
+      </w:r>
+      <w:r>
+        <w:t xml:space="preserve"> </w:t>
+      </w:r>
+      <w:r>
+        <w:t xml:space="preserve">M&amp;V methods could correctly detect zero savings.</w:t>
       </w:r>
     </w:p>
     <w:p>
@@ -6751,7 +6988,7 @@
           <wp:inline>
             <wp:extent cx="5943600" cy="2971800"/>
             <wp:effectExtent b="0" l="0" r="0" t="0"/>
-            <wp:docPr descr="Figure 3.7: Distribution of savings estimation results by the convention M&amp;V method and randomized method." title="" id="75" name="Picture"/>
+            <wp:docPr descr="Figure 3.7: Comparison of no intervention effect detection results (with 0% as true annual fractional savings) between conventional and randomized M&amp;V method." title="" id="75" name="Picture"/>
             <a:graphic>
               <a:graphicData uri="http://schemas.openxmlformats.org/drawingml/2006/picture">
                 <pic:pic>
@@ -6794,7 +7031,7 @@
         <w:pStyle w:val="ImageCaption"/>
       </w:pPr>
       <w:r>
-        <w:t xml:space="preserve">Figure 3.7: Distribution of savings estimation results by the convention M&amp;V method and randomized method.</w:t>
+        <w:t xml:space="preserve">Figure 3.7: Comparison of no intervention effect detection results (with 0% as true annual fractional savings) between conventional and randomized M&amp;V method.</w:t>
       </w:r>
     </w:p>
     <w:p>
@@ -6832,37 +7069,37 @@
         <w:t xml:space="preserve"> </w:t>
       </w:r>
       <w:r>
-        <w:t xml:space="preserve">0% with reduced uncertainty. This is mostly because when there is a</w:t>
-      </w:r>
-      <w:r>
-        <w:t xml:space="preserve"> </w:t>
-      </w:r>
-      <w:r>
-        <w:t xml:space="preserve">change or disturbance applied to the target building such as lighting</w:t>
-      </w:r>
-      <w:r>
-        <w:t xml:space="preserve"> </w:t>
-      </w:r>
-      <w:r>
-        <w:t xml:space="preserve">retrofit or thermal leakage in the envelope, randomly sample the two</w:t>
-      </w:r>
-      <w:r>
-        <w:t xml:space="preserve"> </w:t>
-      </w:r>
-      <w:r>
-        <w:t xml:space="preserve">strategies at 50%/50% ensures the resulting effect either as a decrease</w:t>
-      </w:r>
-      <w:r>
-        <w:t xml:space="preserve"> </w:t>
-      </w:r>
-      <w:r>
-        <w:t xml:space="preserve">in lighting electricity or an increase in reheat electricity is balanced</w:t>
-      </w:r>
-      <w:r>
-        <w:t xml:space="preserve"> </w:t>
-      </w:r>
-      <w:r>
-        <w:t xml:space="preserve">between the two implemented strategies.</w:t>
+        <w:t xml:space="preserve">0% with reduced uncertainty. This improvement is largely due to the</w:t>
+      </w:r>
+      <w:r>
+        <w:t xml:space="preserve"> </w:t>
+      </w:r>
+      <w:r>
+        <w:t xml:space="preserve">randomized sampling approach, where the two strategies (baseline and</w:t>
+      </w:r>
+      <w:r>
+        <w:t xml:space="preserve"> </w:t>
+      </w:r>
+      <w:r>
+        <w:t xml:space="preserve">intervention) are sampled at a 50%/50% ratio. This ensures that any</w:t>
+      </w:r>
+      <w:r>
+        <w:t xml:space="preserve"> </w:t>
+      </w:r>
+      <w:r>
+        <w:t xml:space="preserve">changes or disturbances additional to the intervention implementation,</w:t>
+      </w:r>
+      <w:r>
+        <w:t xml:space="preserve"> </w:t>
+      </w:r>
+      <w:r>
+        <w:t xml:space="preserve">such as concurrent lighting retrofits, are evenly distributed across</w:t>
+      </w:r>
+      <w:r>
+        <w:t xml:space="preserve"> </w:t>
+      </w:r>
+      <w:r>
+        <w:t xml:space="preserve">both strategies, balancing their effects.</w:t>
       </w:r>
     </w:p>
     <w:bookmarkEnd w:id="77"/>
@@ -6909,71 +7146,6 @@
         <w:pStyle w:val="FirstParagraph"/>
       </w:pPr>
       <w:r>
-        <w:t xml:space="preserve">Although this paper argues that regression model prediction results can</w:t>
-      </w:r>
-      <w:r>
-        <w:t xml:space="preserve"> </w:t>
-      </w:r>
-      <w:r>
-        <w:t xml:space="preserve">be largely biased by various non-routine events, we further clarify that</w:t>
-      </w:r>
-      <w:r>
-        <w:t xml:space="preserve"> </w:t>
-      </w:r>
-      <w:r>
-        <w:t xml:space="preserve">this is not related to regression model fitting accuracy. Time-of-week</w:t>
-      </w:r>
-      <w:r>
-        <w:t xml:space="preserve"> </w:t>
-      </w:r>
-      <w:r>
-        <w:t xml:space="preserve">temperature model is used here for its simplicity and convenience since</w:t>
-      </w:r>
-      <w:r>
-        <w:t xml:space="preserve"> </w:t>
-      </w:r>
-      <w:r>
-        <w:t xml:space="preserve">the model only requires outdoor temperature measurements and time of</w:t>
-      </w:r>
-      <w:r>
-        <w:t xml:space="preserve"> </w:t>
-      </w:r>
-      <w:r>
-        <w:t xml:space="preserve">week as independent variables. The model assumes a linear composition of</w:t>
-      </w:r>
-      <w:r>
-        <w:t xml:space="preserve"> </w:t>
-      </w:r>
-      <w:r>
-        <w:t xml:space="preserve">building energy consumption as temperature-dependent and time-dependent</w:t>
-      </w:r>
-      <w:r>
-        <w:t xml:space="preserve"> </w:t>
-      </w:r>
-      <w:r>
-        <w:t xml:space="preserve">load. The time-dependent component accounts for day-to-day variations</w:t>
-      </w:r>
-      <w:r>
-        <w:t xml:space="preserve"> </w:t>
-      </w:r>
-      <w:r>
-        <w:t xml:space="preserve">and the temperature dependent component considers a piecewise linear</w:t>
-      </w:r>
-      <w:r>
-        <w:t xml:space="preserve"> </w:t>
-      </w:r>
-      <w:r>
-        <w:t xml:space="preserve">relationship across a range of temperature intervals.</w:t>
-      </w:r>
-      <w:r>
-        <w:t xml:space="preserve"> </w:t>
-      </w:r>
-    </w:p>
-    <w:p>
-      <w:pPr>
-        <w:pStyle w:val="BodyText"/>
-      </w:pPr>
-      <w:r>
         <w:t xml:space="preserve">To assess modeling accuracy, we used the Coefficient of Variation of</w:t>
       </w:r>
       <w:r>
@@ -7004,34 +7176,46 @@
         <w:t xml:space="preserve"> </w:t>
       </w:r>
       <w:r>
-        <w:t xml:space="preserve">CV(RMSE) lower than 30%. In addition One study focusing on the baseline</w:t>
-      </w:r>
-      <w:r>
-        <w:t xml:space="preserve"> </w:t>
-      </w:r>
-      <w:r>
-        <w:t xml:space="preserve">energy data-driven model fitting indicates that TOWT performs as</w:t>
-      </w:r>
-      <w:r>
-        <w:t xml:space="preserve"> </w:t>
-      </w:r>
-      <w:r>
-        <w:t xml:space="preserve">accurate as other more advanced machine learning models</w:t>
-      </w:r>
-      <w:r>
-        <w:t xml:space="preserve"> </w:t>
-      </w:r>
-      <w:r>
-        <w:t xml:space="preserve"> </w:t>
-      </w:r>
-      <w:r>
-        <w:t xml:space="preserve">and the calculated CV(RMSE) distribution for a</w:t>
-      </w:r>
-      <w:r>
-        <w:t xml:space="preserve"> </w:t>
-      </w:r>
-      <w:r>
-        <w:t xml:space="preserve">large sample of commercial buildings indicates a median of 20%. Figure</w:t>
+        <w:t xml:space="preserve">CV(RMSE) lower than 30%</w:t>
+      </w:r>
+      <w:r>
+        <w:t xml:space="preserve"> </w:t>
+      </w:r>
+      <w:r>
+        <w:t xml:space="preserve">(ASHRAE 2014)</w:t>
+      </w:r>
+      <w:r>
+        <w:t xml:space="preserve">. In addition one study</w:t>
+      </w:r>
+      <w:r>
+        <w:t xml:space="preserve"> </w:t>
+      </w:r>
+      <w:r>
+        <w:t xml:space="preserve">focusing on the baseline energy data-driven model fitting indicates that</w:t>
+      </w:r>
+      <w:r>
+        <w:t xml:space="preserve"> </w:t>
+      </w:r>
+      <w:r>
+        <w:t xml:space="preserve">TOWT performs as accurate as other more advanced machine learning models</w:t>
+      </w:r>
+      <w:r>
+        <w:t xml:space="preserve"> </w:t>
+      </w:r>
+      <w:r>
+        <w:t xml:space="preserve">(Granderson et al. 2016)</w:t>
+      </w:r>
+      <w:r>
+        <w:t xml:space="preserve"> </w:t>
+      </w:r>
+      <w:r>
+        <w:t xml:space="preserve">and the calculated CV(RMSE) distribution for</w:t>
+      </w:r>
+      <w:r>
+        <w:t xml:space="preserve"> </w:t>
+      </w:r>
+      <w:r>
+        <w:t xml:space="preserve">a large sample of commercial buildings indicates a median of 20%. Figure</w:t>
       </w:r>
       <w:r>
         <w:t xml:space="preserve"> </w:t>
@@ -7040,40 +7224,55 @@
         <w:t xml:space="preserve">4.1</w:t>
       </w:r>
       <w:r>
-        <w:t xml:space="preserve"> </w:t>
-      </w:r>
-      <w:r>
-        <w:t xml:space="preserve">plots the distribution of the model fitting accuracy</w:t>
-      </w:r>
-      <w:r>
-        <w:t xml:space="preserve"> </w:t>
-      </w:r>
-      <w:r>
-        <w:t xml:space="preserve">calculated separately for the two measurement sets. The result shows</w:t>
-      </w:r>
-      <w:r>
-        <w:t xml:space="preserve"> </w:t>
-      </w:r>
-      <w:r>
-        <w:t xml:space="preserve">that the TOWT model performance is even better in this study compared to</w:t>
-      </w:r>
-      <w:r>
-        <w:t xml:space="preserve"> </w:t>
-      </w:r>
-      <w:r>
-        <w:t xml:space="preserve">the literature and no significant difference between the two subsets.</w:t>
-      </w:r>
-      <w:r>
-        <w:t xml:space="preserve"> </w:t>
-      </w:r>
-      <w:r>
-        <w:t xml:space="preserve">This is mostly related to low-quality measurement sets filtering in the</w:t>
-      </w:r>
-      <w:r>
-        <w:t xml:space="preserve"> </w:t>
-      </w:r>
-      <w:r>
-        <w:t xml:space="preserve">pre-processing mentioned in Section</w:t>
+        <w:t xml:space="preserve">shows the distribution of model fitting accuracy,</w:t>
+      </w:r>
+      <w:r>
+        <w:t xml:space="preserve"> </w:t>
+      </w:r>
+      <w:r>
+        <w:t xml:space="preserve">calculated separately for the two measurement sets. The box plot</w:t>
+      </w:r>
+      <w:r>
+        <w:t xml:space="preserve"> </w:t>
+      </w:r>
+      <w:r>
+        <w:t xml:space="preserve">provides a statistical summary of the accuracy data points, with error</w:t>
+      </w:r>
+      <w:r>
+        <w:t xml:space="preserve"> </w:t>
+      </w:r>
+      <w:r>
+        <w:t xml:space="preserve">bars highlighting any points beyond the range, which should be</w:t>
+      </w:r>
+      <w:r>
+        <w:t xml:space="preserve"> </w:t>
+      </w:r>
+      <w:r>
+        <w:t xml:space="preserve">considered outliers. The results show that the TOWT model’s performance</w:t>
+      </w:r>
+      <w:r>
+        <w:t xml:space="preserve"> </w:t>
+      </w:r>
+      <w:r>
+        <w:t xml:space="preserve">in this study aligns with, and is even slightly better than, the</w:t>
+      </w:r>
+      <w:r>
+        <w:t xml:space="preserve"> </w:t>
+      </w:r>
+      <w:r>
+        <w:t xml:space="preserve">performance reported in the literature. The improved results can be</w:t>
+      </w:r>
+      <w:r>
+        <w:t xml:space="preserve"> </w:t>
+      </w:r>
+      <w:r>
+        <w:t xml:space="preserve">attributed to relatively strict data filtering criteria for</w:t>
+      </w:r>
+      <w:r>
+        <w:t xml:space="preserve"> </w:t>
+      </w:r>
+      <w:r>
+        <w:t xml:space="preserve">pre-processing described in Section</w:t>
       </w:r>
       <w:r>
         <w:t xml:space="preserve"> </w:t>
@@ -7094,7 +7293,7 @@
           <wp:inline>
             <wp:extent cx="5943600" cy="2971800"/>
             <wp:effectExtent b="0" l="0" r="0" t="0"/>
-            <wp:docPr descr="Figure 4.1: TOWT model fitting accuracy distribution on filtered measurement set" title="" id="81" name="Picture"/>
+            <wp:docPr descr="Figure 4.1: TOWT model fitting accuracy distribution for all buildings included (with each data point representing one building)" title="" id="81" name="Picture"/>
             <a:graphic>
               <a:graphicData uri="http://schemas.openxmlformats.org/drawingml/2006/picture">
                 <pic:pic>
@@ -7137,7 +7336,7 @@
         <w:pStyle w:val="ImageCaption"/>
       </w:pPr>
       <w:r>
-        <w:t xml:space="preserve">Figure 4.1: TOWT model fitting accuracy distribution on filtered measurement set</w:t>
+        <w:t xml:space="preserve">Figure 4.1: TOWT model fitting accuracy distribution for all buildings included (with each data point representing one building)</w:t>
       </w:r>
     </w:p>
     <w:p>
@@ -7145,49 +7344,34 @@
         <w:pStyle w:val="BodyText"/>
       </w:pPr>
       <w:r>
-        <w:t xml:space="preserve">In general, the limitation is that despite the regression model tends to</w:t>
-      </w:r>
-      <w:r>
-        <w:t xml:space="preserve"> </w:t>
-      </w:r>
-      <w:r>
-        <w:t xml:space="preserve">capture well on the mean building energy consumption but can</w:t>
-      </w:r>
-      <w:r>
-        <w:t xml:space="preserve"> </w:t>
-      </w:r>
-      <w:r>
-        <w:t xml:space="preserve">underestimate and peak or overestimate the lower base load</w:t>
-      </w:r>
-      <w:r>
-        <w:t xml:space="preserve"> </w:t>
-      </w:r>
-      <w:r>
-        <w:t xml:space="preserve">, which is not useful for assessing demand</w:t>
-      </w:r>
-      <w:r>
-        <w:t xml:space="preserve"> </w:t>
-      </w:r>
-      <w:r>
-        <w:t xml:space="preserve">response. Additionally, a data-driven model can learn the training</w:t>
-      </w:r>
-      <w:r>
-        <w:t xml:space="preserve"> </w:t>
-      </w:r>
-      <w:r>
-        <w:t xml:space="preserve">dataset very efficiently with high accuracy, but the well-trained model</w:t>
-      </w:r>
-      <w:r>
-        <w:t xml:space="preserve"> </w:t>
-      </w:r>
-      <w:r>
-        <w:t xml:space="preserve">is challenging to generalize prediction outside the range of training</w:t>
-      </w:r>
-      <w:r>
-        <w:t xml:space="preserve"> </w:t>
-      </w:r>
-      <w:r>
-        <w:t xml:space="preserve">set.</w:t>
+        <w:t xml:space="preserve">The limitation of regression models is that despite they capture well on</w:t>
+      </w:r>
+      <w:r>
+        <w:t xml:space="preserve"> </w:t>
+      </w:r>
+      <w:r>
+        <w:t xml:space="preserve">the mean building energy consumption but can underestimate the 15-min</w:t>
+      </w:r>
+      <w:r>
+        <w:t xml:space="preserve"> </w:t>
+      </w:r>
+      <w:r>
+        <w:t xml:space="preserve">daily peak load</w:t>
+      </w:r>
+      <w:r>
+        <w:t xml:space="preserve"> </w:t>
+      </w:r>
+      <w:r>
+        <w:t xml:space="preserve">(Granderson et al. 2021)</w:t>
+      </w:r>
+      <w:r>
+        <w:t xml:space="preserve">, which is not useful for assessing</w:t>
+      </w:r>
+      <w:r>
+        <w:t xml:space="preserve"> </w:t>
+      </w:r>
+      <w:r>
+        <w:t xml:space="preserve">savings for demand response events.</w:t>
       </w:r>
     </w:p>
     <w:bookmarkEnd w:id="83"/>
@@ -7220,43 +7404,61 @@
         <w:t xml:space="preserve"> </w:t>
       </w:r>
       <w:r>
-        <w:t xml:space="preserve">sampling ratio after the M&amp;V. For example, the building owner can</w:t>
-      </w:r>
-      <w:r>
-        <w:t xml:space="preserve"> </w:t>
-      </w:r>
-      <w:r>
-        <w:t xml:space="preserve">continue sampling at 50%/50% between the baseline and the intervention</w:t>
-      </w:r>
-      <w:r>
-        <w:t xml:space="preserve"> </w:t>
-      </w:r>
-      <w:r>
-        <w:t xml:space="preserve">to further reduce the uncertainty range associated with the savings. Or</w:t>
-      </w:r>
-      <w:r>
-        <w:t xml:space="preserve"> </w:t>
-      </w:r>
-      <w:r>
-        <w:t xml:space="preserve">he/she can switch to 100% intervention to optimize energy savings, but</w:t>
-      </w:r>
-      <w:r>
-        <w:t xml:space="preserve"> </w:t>
-      </w:r>
-      <w:r>
-        <w:t xml:space="preserve">whether the existing baseline becomes outdated is unknown. A compromised</w:t>
-      </w:r>
-      <w:r>
-        <w:t xml:space="preserve"> </w:t>
-      </w:r>
-      <w:r>
-        <w:t xml:space="preserve">approach is to continue sampling at 80%/20% between the baseline and the</w:t>
-      </w:r>
-      <w:r>
-        <w:t xml:space="preserve"> </w:t>
-      </w:r>
-      <w:r>
-        <w:t xml:space="preserve">intervention. Figure</w:t>
+        <w:t xml:space="preserve">sampling ratio after the target savings detected. For instance, the</w:t>
+      </w:r>
+      <w:r>
+        <w:t xml:space="preserve"> </w:t>
+      </w:r>
+      <w:r>
+        <w:t xml:space="preserve">building owner can continue sampling at a 50%/50% ratio between the</w:t>
+      </w:r>
+      <w:r>
+        <w:t xml:space="preserve"> </w:t>
+      </w:r>
+      <w:r>
+        <w:t xml:space="preserve">baseline and the intervention to further reduce the uncertainty</w:t>
+      </w:r>
+      <w:r>
+        <w:t xml:space="preserve"> </w:t>
+      </w:r>
+      <w:r>
+        <w:t xml:space="preserve">associated with the savings. Alternatively, they could switch to 100%</w:t>
+      </w:r>
+      <w:r>
+        <w:t xml:space="preserve"> </w:t>
+      </w:r>
+      <w:r>
+        <w:t xml:space="preserve">intervention to maximize savings on the utility bill, though this</w:t>
+      </w:r>
+      <w:r>
+        <w:t xml:space="preserve"> </w:t>
+      </w:r>
+      <w:r>
+        <w:t xml:space="preserve">approach risks the baseline becoming outdated. A middle-ground approach</w:t>
+      </w:r>
+      <w:r>
+        <w:t xml:space="preserve"> </w:t>
+      </w:r>
+      <w:r>
+        <w:t xml:space="preserve">would be to sample at an 20%/80% ratio between the baseline and the</w:t>
+      </w:r>
+      <w:r>
+        <w:t xml:space="preserve"> </w:t>
+      </w:r>
+      <w:r>
+        <w:t xml:space="preserve">intervention. Through this way, the software-as-a-service company can</w:t>
+      </w:r>
+      <w:r>
+        <w:t xml:space="preserve"> </w:t>
+      </w:r>
+      <w:r>
+        <w:t xml:space="preserve">accurately model future baseline changes and adjust customers’ bill</w:t>
+      </w:r>
+      <w:r>
+        <w:t xml:space="preserve"> </w:t>
+      </w:r>
+      <w:r>
+        <w:t xml:space="preserve">accordinly with minimum baseline days sampled. To demonstrate, figure</w:t>
       </w:r>
       <w:r>
         <w:t xml:space="preserve"> </w:t>
@@ -7268,31 +7470,40 @@
         <w:t xml:space="preserve"> </w:t>
       </w:r>
       <w:r>
-        <w:t xml:space="preserve">shows after the analyst reports the</w:t>
-      </w:r>
-      <w:r>
-        <w:t xml:space="preserve"> </w:t>
-      </w:r>
-      <w:r>
-        <w:t xml:space="preserve">randomized M&amp;V results, a new schedule sampling at 80%/20% was</w:t>
-      </w:r>
-      <w:r>
-        <w:t xml:space="preserve"> </w:t>
-      </w:r>
-      <w:r>
-        <w:t xml:space="preserve">implemented till the end of 2016 and the plot shows the saving</w:t>
-      </w:r>
-      <w:r>
-        <w:t xml:space="preserve"> </w:t>
-      </w:r>
-      <w:r>
-        <w:t xml:space="preserve">estimation accuracy calculated as difference-in-difference when sampled</w:t>
-      </w:r>
-      <w:r>
-        <w:t xml:space="preserve"> </w:t>
-      </w:r>
-      <w:r>
-        <w:t xml:space="preserve">baseline reduced.</w:t>
+        <w:t xml:space="preserve">shows after the analyst reports the randomized M&amp;V</w:t>
+      </w:r>
+      <w:r>
+        <w:t xml:space="preserve"> </w:t>
+      </w:r>
+      <w:r>
+        <w:t xml:space="preserve">results indicated in Figure</w:t>
+      </w:r>
+      <w:r>
+        <w:t xml:space="preserve"> </w:t>
+      </w:r>
+      <w:r>
+        <w:t xml:space="preserve">3.1</w:t>
+      </w:r>
+      <w:r>
+        <w:t xml:space="preserve">, a new schedule sampling</w:t>
+      </w:r>
+      <w:r>
+        <w:t xml:space="preserve"> </w:t>
+      </w:r>
+      <w:r>
+        <w:t xml:space="preserve">at 20%/80% was implemented till the end of the year. Similarly, we</w:t>
+      </w:r>
+      <w:r>
+        <w:t xml:space="preserve"> </w:t>
+      </w:r>
+      <w:r>
+        <w:t xml:space="preserve">calculated the accuracy metric as the absolute deviation from the annual</w:t>
+      </w:r>
+      <w:r>
+        <w:t xml:space="preserve"> </w:t>
+      </w:r>
+      <w:r>
+        <w:t xml:space="preserve">true savings.</w:t>
       </w:r>
     </w:p>
     <w:p>
@@ -7304,7 +7515,7 @@
           <wp:inline>
             <wp:extent cx="5943600" cy="2971800"/>
             <wp:effectExtent b="0" l="0" r="0" t="0"/>
-            <wp:docPr descr="Figure 4.2: Savings estimation accuracy for continue sampling at 80%/20% for 36 weeks after all stopping criteria are satisfied" title="" id="85" name="Picture"/>
+            <wp:docPr descr="Figure 4.2: Randomized M&amp;V absolute deviation of fractional savings from true target savings for a whole year with more intervention days sampled after all stopping criteria satisfied" title="" id="85" name="Picture"/>
             <a:graphic>
               <a:graphicData uri="http://schemas.openxmlformats.org/drawingml/2006/picture">
                 <pic:pic>
@@ -7347,7 +7558,7 @@
         <w:pStyle w:val="ImageCaption"/>
       </w:pPr>
       <w:r>
-        <w:t xml:space="preserve">Figure 4.2: Savings estimation accuracy for continue sampling at 80%/20% for 36 weeks after all stopping criteria are satisfied</w:t>
+        <w:t xml:space="preserve">Figure 4.2: Randomized M&amp;V absolute deviation of fractional savings from true target savings for a whole year with more intervention days sampled after all stopping criteria satisfied</w:t>
       </w:r>
     </w:p>
     <w:p>
@@ -7355,55 +7566,88 @@
         <w:pStyle w:val="BodyText"/>
       </w:pPr>
       <w:r>
-        <w:t xml:space="preserve">The deviation remains consistent in the tidy subset but increases</w:t>
-      </w:r>
-      <w:r>
-        <w:t xml:space="preserve"> </w:t>
-      </w:r>
-      <w:r>
-        <w:t xml:space="preserve">slightly in the messy subset, suggesting that changes in energy usage in</w:t>
-      </w:r>
-      <w:r>
-        <w:t xml:space="preserve"> </w:t>
-      </w:r>
-      <w:r>
-        <w:t xml:space="preserve">the target building create a trade-off between measured savings and</w:t>
-      </w:r>
-      <w:r>
-        <w:t xml:space="preserve"> </w:t>
-      </w:r>
-      <w:r>
-        <w:t xml:space="preserve">estimation accuracy when down-sampling the baseline. In this scenario,</w:t>
-      </w:r>
-      <w:r>
-        <w:t xml:space="preserve"> </w:t>
-      </w:r>
-      <w:r>
-        <w:t xml:space="preserve">opting for an early stop at 24 or 36 weeks with 50% intervention and</w:t>
-      </w:r>
-      <w:r>
-        <w:t xml:space="preserve"> </w:t>
-      </w:r>
-      <w:r>
-        <w:t xml:space="preserve">re-sampling 80% till the year end (~ another 20 weeks) still allows the</w:t>
-      </w:r>
-      <w:r>
-        <w:t xml:space="preserve"> </w:t>
-      </w:r>
-      <w:r>
-        <w:t xml:space="preserve">building owner to capture 65% of the full-range savings. On the other</w:t>
-      </w:r>
-      <w:r>
-        <w:t xml:space="preserve"> </w:t>
-      </w:r>
-      <w:r>
-        <w:t xml:space="preserve">hand, if the building owner follows the conventional method, there is no</w:t>
-      </w:r>
-      <w:r>
-        <w:t xml:space="preserve"> </w:t>
-      </w:r>
-      <w:r>
-        <w:t xml:space="preserve">savings due to required baseline measurement.</w:t>
+        <w:t xml:space="preserve">The plot shows the deviation remains consistent in the tidy subset</w:t>
+      </w:r>
+      <w:r>
+        <w:t xml:space="preserve"> </w:t>
+      </w:r>
+      <w:r>
+        <w:t xml:space="preserve">comapred to Figure</w:t>
+      </w:r>
+      <w:r>
+        <w:t xml:space="preserve"> </w:t>
+      </w:r>
+      <w:r>
+        <w:t xml:space="preserve">3.3</w:t>
+      </w:r>
+      <w:r>
+        <w:t xml:space="preserve"> </w:t>
+      </w:r>
+      <w:r>
+        <w:t xml:space="preserve">but increased slightly in the</w:t>
+      </w:r>
+      <w:r>
+        <w:t xml:space="preserve"> </w:t>
+      </w:r>
+      <w:r>
+        <w:t xml:space="preserve">messy subset compare to to Figure</w:t>
+      </w:r>
+      <w:r>
+        <w:t xml:space="preserve"> </w:t>
+      </w:r>
+      <w:r>
+        <w:t xml:space="preserve">3.4</w:t>
+      </w:r>
+      <w:r>
+        <w:t xml:space="preserve">. With unbalanced</w:t>
+      </w:r>
+      <w:r>
+        <w:t xml:space="preserve"> </w:t>
+      </w:r>
+      <w:r>
+        <w:t xml:space="preserve">sampling ratio, there is a trade-off for estimation accuracy. But</w:t>
+      </w:r>
+      <w:r>
+        <w:t xml:space="preserve"> </w:t>
+      </w:r>
+      <w:r>
+        <w:t xml:space="preserve">compared with conventional method, this is still a preferred approach.</w:t>
+      </w:r>
+      <w:r>
+        <w:t xml:space="preserve"> </w:t>
+      </w:r>
+      <w:r>
+        <w:t xml:space="preserve">Most importantly, this approach allows customers to realize a proportion</w:t>
+      </w:r>
+      <w:r>
+        <w:t xml:space="preserve"> </w:t>
+      </w:r>
+      <w:r>
+        <w:t xml:space="preserve">of expected savings while documenting baseline measurement. For example,</w:t>
+      </w:r>
+      <w:r>
+        <w:t xml:space="preserve"> </w:t>
+      </w:r>
+      <w:r>
+        <w:t xml:space="preserve">opting for an early stop at 24 or 36 weeks with 50% intervention,</w:t>
+      </w:r>
+      <w:r>
+        <w:t xml:space="preserve"> </w:t>
+      </w:r>
+      <w:r>
+        <w:t xml:space="preserve">followed by re-sampling at 80% until the year’s end (~another 20</w:t>
+      </w:r>
+      <w:r>
+        <w:t xml:space="preserve"> </w:t>
+      </w:r>
+      <w:r>
+        <w:t xml:space="preserve">weeks), would enable customers to capture about 65% of the full-range</w:t>
+      </w:r>
+      <w:r>
+        <w:t xml:space="preserve"> </w:t>
+      </w:r>
+      <w:r>
+        <w:t xml:space="preserve">savings.</w:t>
       </w:r>
     </w:p>
     <w:bookmarkEnd w:id="87"/>
@@ -7430,133 +7674,157 @@
         <w:pStyle w:val="FirstParagraph"/>
       </w:pPr>
       <w:r>
-        <w:t xml:space="preserve">We identify two key limitations of this study: 1) the application of</w:t>
-      </w:r>
-      <w:r>
-        <w:t xml:space="preserve"> </w:t>
-      </w:r>
-      <w:r>
-        <w:t xml:space="preserve">control intervention, and 2) the design of the randomized switchback</w:t>
-      </w:r>
-      <w:r>
-        <w:t xml:space="preserve"> </w:t>
-      </w:r>
-      <w:r>
-        <w:t xml:space="preserve">experiment. While the primary focus is on accurately detecting</w:t>
-      </w:r>
-      <w:r>
-        <w:t xml:space="preserve"> </w:t>
-      </w:r>
-      <w:r>
-        <w:t xml:space="preserve">intervention effects rather than validating their impact, the simulated</w:t>
-      </w:r>
-      <w:r>
-        <w:t xml:space="preserve"> </w:t>
-      </w:r>
-      <w:r>
-        <w:t xml:space="preserve">intervention remains somewhat generic due to the diverse building types</w:t>
-      </w:r>
-      <w:r>
-        <w:t xml:space="preserve"> </w:t>
-      </w:r>
-      <w:r>
-        <w:t xml:space="preserve">and climate zones in the BDG2 dataset. For simplicity, we applied the</w:t>
-      </w:r>
-      <w:r>
-        <w:t xml:space="preserve"> </w:t>
-      </w:r>
-      <w:r>
-        <w:t xml:space="preserve">parameters listed in Table 1 uniformly across all buildings. However,</w:t>
-      </w:r>
-      <w:r>
-        <w:t xml:space="preserve"> </w:t>
-      </w:r>
-      <w:r>
-        <w:t xml:space="preserve">the electricity savings from raising the water temperature by 1°C may be</w:t>
-      </w:r>
-      <w:r>
-        <w:t xml:space="preserve"> </w:t>
-      </w:r>
-      <w:r>
-        <w:t xml:space="preserve">less than 8% in some cases, due to increased chilled water pump speeds.</w:t>
-      </w:r>
-      <w:r>
-        <w:t xml:space="preserve"> </w:t>
-      </w:r>
-      <w:r>
-        <w:t xml:space="preserve">Similarly, the randomized schedule design is also simplified. We assumed</w:t>
-      </w:r>
-      <w:r>
-        <w:t xml:space="preserve"> </w:t>
-      </w:r>
-      <w:r>
-        <w:t xml:space="preserve">a daily sampling interval would be sufficient for most commercial</w:t>
-      </w:r>
-      <w:r>
-        <w:t xml:space="preserve"> </w:t>
-      </w:r>
-      <w:r>
-        <w:t xml:space="preserve">buildings, but exceptions exist, particularly for buildings with</w:t>
-      </w:r>
-      <w:r>
-        <w:t xml:space="preserve"> </w:t>
-      </w:r>
-      <w:r>
-        <w:t xml:space="preserve">significant thermal lag in heating and cooling systems, such as those</w:t>
-      </w:r>
-      <w:r>
-        <w:t xml:space="preserve"> </w:t>
-      </w:r>
-      <w:r>
-        <w:t xml:space="preserve">with heavy concrete construction, hot water tanks, or Thermally Active</w:t>
-      </w:r>
-      <w:r>
-        <w:t xml:space="preserve"> </w:t>
-      </w:r>
-      <w:r>
-        <w:t xml:space="preserve">Building Systems (TABS). In such cases, the effect of a previously</w:t>
-      </w:r>
-      <w:r>
-        <w:t xml:space="preserve"> </w:t>
-      </w:r>
-      <w:r>
-        <w:t xml:space="preserve">sampled strategy can carry over and influence subsequent measurements</w:t>
-      </w:r>
-      <w:r>
-        <w:t xml:space="preserve"> </w:t>
-      </w:r>
-      <w:r>
-        <w:t xml:space="preserve">due to thermal storage, known as the carryover effect. For example, if</w:t>
-      </w:r>
-      <w:r>
-        <w:t xml:space="preserve"> </w:t>
-      </w:r>
-      <w:r>
-        <w:t xml:space="preserve">the intervention pre-charges chilled water in thermal mass one day</w:t>
-      </w:r>
-      <w:r>
-        <w:t xml:space="preserve"> </w:t>
-      </w:r>
-      <w:r>
-        <w:t xml:space="preserve">before switching back to the baseline, the analyst is likely to observe</w:t>
-      </w:r>
-      <w:r>
-        <w:t xml:space="preserve"> </w:t>
-      </w:r>
-      <w:r>
-        <w:t xml:space="preserve">reduced energy usage in the following days. This study does not account</w:t>
-      </w:r>
-      <w:r>
-        <w:t xml:space="preserve"> </w:t>
-      </w:r>
-      <w:r>
-        <w:t xml:space="preserve">for the carryover effect, but in practice, we recommend using a 3-day</w:t>
-      </w:r>
-      <w:r>
-        <w:t xml:space="preserve"> </w:t>
-      </w:r>
-      <w:r>
-        <w:t xml:space="preserve">sampling interval and dropping non-consecutive days to</w:t>
+        <w:t xml:space="preserve">We identify two key limitations in this study:</w:t>
+      </w:r>
+    </w:p>
+    <w:p>
+      <w:pPr>
+        <w:numPr>
+          <w:ilvl w:val="0"/>
+          <w:numId w:val="1006"/>
+        </w:numPr>
+        <w:pStyle w:val="Compact"/>
+      </w:pPr>
+      <w:r>
+        <w:t xml:space="preserve">Application of control intervention: Although the primary focus is</w:t>
+      </w:r>
+      <w:r>
+        <w:t xml:space="preserve"> </w:t>
+      </w:r>
+      <w:r>
+        <w:t xml:space="preserve">on accurately detecting intervention effects rather than validating</w:t>
+      </w:r>
+      <w:r>
+        <w:t xml:space="preserve"> </w:t>
+      </w:r>
+      <w:r>
+        <w:t xml:space="preserve">their broader impact, the simulated intervention remains somewhat</w:t>
+      </w:r>
+      <w:r>
+        <w:t xml:space="preserve"> </w:t>
+      </w:r>
+      <w:r>
+        <w:t xml:space="preserve">generic considering the diverse building types and climate zones in</w:t>
+      </w:r>
+      <w:r>
+        <w:t xml:space="preserve"> </w:t>
+      </w:r>
+      <w:r>
+        <w:t xml:space="preserve">the BDG2 dataset. For simplicity, we applied the parameters listed</w:t>
+      </w:r>
+      <w:r>
+        <w:t xml:space="preserve"> </w:t>
+      </w:r>
+      <w:r>
+        <w:t xml:space="preserve">in Table 1 uniformly across all buildings. Yet, in some cases,</w:t>
+      </w:r>
+      <w:r>
+        <w:t xml:space="preserve"> </w:t>
+      </w:r>
+      <w:r>
+        <w:t xml:space="preserve">raising the water temperature by 1°C might yield more or less than</w:t>
+      </w:r>
+      <w:r>
+        <w:t xml:space="preserve"> </w:t>
+      </w:r>
+      <w:r>
+        <w:t xml:space="preserve">8% in electricity savings due to target buildings’ demand</w:t>
+      </w:r>
+      <w:r>
+        <w:t xml:space="preserve"> </w:t>
+      </w:r>
+      <w:r>
+        <w:t xml:space="preserve">flexibility.</w:t>
+      </w:r>
+    </w:p>
+    <w:p>
+      <w:pPr>
+        <w:numPr>
+          <w:ilvl w:val="0"/>
+          <w:numId w:val="1006"/>
+        </w:numPr>
+        <w:pStyle w:val="Compact"/>
+      </w:pPr>
+      <w:r>
+        <w:t xml:space="preserve">Design of the randomized switchback experiment: In this study, we</w:t>
+      </w:r>
+      <w:r>
+        <w:t xml:space="preserve"> </w:t>
+      </w:r>
+      <w:r>
+        <w:t xml:space="preserve">assumed a daily sampling interval would suffice for most commercial</w:t>
+      </w:r>
+      <w:r>
+        <w:t xml:space="preserve"> </w:t>
+      </w:r>
+      <w:r>
+        <w:t xml:space="preserve">buildings, but exceptions exist. Buildings with significant thermal</w:t>
+      </w:r>
+      <w:r>
+        <w:t xml:space="preserve"> </w:t>
+      </w:r>
+      <w:r>
+        <w:t xml:space="preserve">lag, such as those with heavy concrete construction, hot water</w:t>
+      </w:r>
+      <w:r>
+        <w:t xml:space="preserve"> </w:t>
+      </w:r>
+      <w:r>
+        <w:t xml:space="preserve">tanks, or Thermally Active Building Systems (TABS), may experience</w:t>
+      </w:r>
+      <w:r>
+        <w:t xml:space="preserve"> </w:t>
+      </w:r>
+      <w:r>
+        <w:t xml:space="preserve">carryover effects. In these cases, the impact of one day’s control</w:t>
+      </w:r>
+      <w:r>
+        <w:t xml:space="preserve"> </w:t>
+      </w:r>
+      <w:r>
+        <w:t xml:space="preserve">strategy can influence subsequent measurements due to thermal</w:t>
+      </w:r>
+      <w:r>
+        <w:t xml:space="preserve"> </w:t>
+      </w:r>
+      <w:r>
+        <w:t xml:space="preserve">storage. For example, if chilled water is pre-charged in the thermal</w:t>
+      </w:r>
+      <w:r>
+        <w:t xml:space="preserve"> </w:t>
+      </w:r>
+      <w:r>
+        <w:t xml:space="preserve">mass at the end of a sampled intervention day and the control</w:t>
+      </w:r>
+      <w:r>
+        <w:t xml:space="preserve"> </w:t>
+      </w:r>
+      <w:r>
+        <w:t xml:space="preserve">swicthes to baseline at 12 AM the following day, the analyst would</w:t>
+      </w:r>
+      <w:r>
+        <w:t xml:space="preserve"> </w:t>
+      </w:r>
+      <w:r>
+        <w:t xml:space="preserve">observe lower energy consumption in that sampled baseline day. While</w:t>
+      </w:r>
+      <w:r>
+        <w:t xml:space="preserve"> </w:t>
+      </w:r>
+      <w:r>
+        <w:t xml:space="preserve">this study does not account for carryover effects, we recommend</w:t>
+      </w:r>
+      <w:r>
+        <w:t xml:space="preserve"> </w:t>
+      </w:r>
+      <w:r>
+        <w:t xml:space="preserve">using a 3-day sampling interval and excluding non-consecutive days</w:t>
+      </w:r>
+      <w:r>
+        <w:t xml:space="preserve"> </w:t>
+      </w:r>
+      <w:r>
+        <w:t xml:space="preserve">in practice to</w:t>
       </w:r>
       <w:r>
         <w:t xml:space="preserve"> </w:t>
@@ -7574,75 +7842,81 @@
         <w:t xml:space="preserve"> </w:t>
       </w:r>
       <w:r>
-        <w:t xml:space="preserve">any</w:t>
-      </w:r>
-      <w:r>
-        <w:t xml:space="preserve"> </w:t>
-      </w:r>
-      <w:r>
-        <w:t xml:space="preserve">lingering effects from previous strategies.</w:t>
-      </w:r>
-    </w:p>
-    <w:p>
-      <w:pPr>
-        <w:pStyle w:val="BodyText"/>
-      </w:pPr>
-      <w:r>
-        <w:t xml:space="preserve">Our major goal for the future study is to further extend the application</w:t>
-      </w:r>
-      <w:r>
-        <w:t xml:space="preserve"> </w:t>
-      </w:r>
-      <w:r>
-        <w:t xml:space="preserve">of the proposed randomized M&amp;V. For example, a customer maybe interested</w:t>
-      </w:r>
-      <w:r>
-        <w:t xml:space="preserve"> </w:t>
-      </w:r>
-      <w:r>
-        <w:t xml:space="preserve">in whether a Model Predictive Control (MPC) can reduce energy bill under</w:t>
-      </w:r>
-      <w:r>
-        <w:t xml:space="preserve"> </w:t>
-      </w:r>
-      <w:r>
-        <w:t xml:space="preserve">dynamic pricing structure and what the estimated Return of Investment</w:t>
-      </w:r>
-      <w:r>
-        <w:t xml:space="preserve"> </w:t>
-      </w:r>
-      <w:r>
-        <w:t xml:space="preserve">(ROI) for the retrofit is. Or whether a load shift control can save</w:t>
-      </w:r>
-      <w:r>
-        <w:t xml:space="preserve"> </w:t>
-      </w:r>
-      <w:r>
-        <w:t xml:space="preserve">operational cost by shifting load from grid peak to off peak period.</w:t>
-      </w:r>
-      <w:r>
-        <w:t xml:space="preserve"> </w:t>
-      </w:r>
-      <w:r>
-        <w:t xml:space="preserve">Furthermore, the novel method is generalizable beyond energy saving M&amp;V</w:t>
-      </w:r>
-      <w:r>
-        <w:t xml:space="preserve"> </w:t>
-      </w:r>
-      <w:r>
-        <w:t xml:space="preserve">cases. The statistical analytic framework is applicable to a variety of</w:t>
-      </w:r>
-      <w:r>
-        <w:t xml:space="preserve"> </w:t>
-      </w:r>
-      <w:r>
-        <w:t xml:space="preserve">retrofit metrics such as indoor air quality, operational carbon</w:t>
-      </w:r>
-      <w:r>
-        <w:t xml:space="preserve"> </w:t>
-      </w:r>
-      <w:r>
-        <w:t xml:space="preserve">emissions and thermal comfort.</w:t>
+        <w:t xml:space="preserve">residual effects from previous strategies.</w:t>
+      </w:r>
+    </w:p>
+    <w:p>
+      <w:pPr>
+        <w:pStyle w:val="FirstParagraph"/>
+      </w:pPr>
+      <w:r>
+        <w:t xml:space="preserve">For future work, our main objective is to extend the application of the</w:t>
+      </w:r>
+      <w:r>
+        <w:t xml:space="preserve"> </w:t>
+      </w:r>
+      <w:r>
+        <w:t xml:space="preserve">proposed randomized M&amp;V approach. For instance, a customer may want to</w:t>
+      </w:r>
+      <w:r>
+        <w:t xml:space="preserve"> </w:t>
+      </w:r>
+      <w:r>
+        <w:t xml:space="preserve">know whether Model Predictive Control (MPC) can reduce energy bills</w:t>
+      </w:r>
+      <w:r>
+        <w:t xml:space="preserve"> </w:t>
+      </w:r>
+      <w:r>
+        <w:t xml:space="preserve">under a dynamic pricing structure or estimate the Return on Investment</w:t>
+      </w:r>
+      <w:r>
+        <w:t xml:space="preserve"> </w:t>
+      </w:r>
+      <w:r>
+        <w:t xml:space="preserve">(ROI) for a retrofit. Or whether a load shift control can save</w:t>
+      </w:r>
+      <w:r>
+        <w:t xml:space="preserve"> </w:t>
+      </w:r>
+      <w:r>
+        <w:t xml:space="preserve">operational cost by shifting load out of a given time window such grid</w:t>
+      </w:r>
+      <w:r>
+        <w:t xml:space="preserve"> </w:t>
+      </w:r>
+      <w:r>
+        <w:t xml:space="preserve">peak price/emissions period. We also believe that this approach could be</w:t>
+      </w:r>
+      <w:r>
+        <w:t xml:space="preserve"> </w:t>
+      </w:r>
+      <w:r>
+        <w:t xml:space="preserve">adapted to analyze the effects of other retrofit interventions at a</w:t>
+      </w:r>
+      <w:r>
+        <w:t xml:space="preserve"> </w:t>
+      </w:r>
+      <w:r>
+        <w:t xml:space="preserve">population level. Additionally, we aim to demonstrate that the</w:t>
+      </w:r>
+      <w:r>
+        <w:t xml:space="preserve"> </w:t>
+      </w:r>
+      <w:r>
+        <w:t xml:space="preserve">randomized method and sequential analysis framework can be applied to</w:t>
+      </w:r>
+      <w:r>
+        <w:t xml:space="preserve"> </w:t>
+      </w:r>
+      <w:r>
+        <w:t xml:space="preserve">various performance metrics, including indoor air quality, operational</w:t>
+      </w:r>
+      <w:r>
+        <w:t xml:space="preserve"> </w:t>
+      </w:r>
+      <w:r>
+        <w:t xml:space="preserve">carbon emissions, and thermal comfort.</w:t>
       </w:r>
     </w:p>
     <w:bookmarkEnd w:id="88"/>
@@ -7670,73 +7944,79 @@
         <w:pStyle w:val="FirstParagraph"/>
       </w:pPr>
       <w:r>
-        <w:t xml:space="preserve">This research demonstrated the usage and assessed the performance of a</w:t>
-      </w:r>
-      <w:r>
-        <w:t xml:space="preserve"> </w:t>
-      </w:r>
-      <w:r>
-        <w:t xml:space="preserve">novel whole-building measurement and verification method using a large</w:t>
-      </w:r>
-      <w:r>
-        <w:t xml:space="preserve"> </w:t>
-      </w:r>
-      <w:r>
-        <w:t xml:space="preserve">open-source commericial dataset. The method leverages the randomized</w:t>
-      </w:r>
-      <w:r>
-        <w:t xml:space="preserve"> </w:t>
-      </w:r>
-      <w:r>
-        <w:t xml:space="preserve">experimental design concept from other scientific research fields and</w:t>
-      </w:r>
-      <w:r>
-        <w:t xml:space="preserve"> </w:t>
-      </w:r>
-      <w:r>
-        <w:t xml:space="preserve">statistical sequential inference techniques to inform whether a target</w:t>
-      </w:r>
-      <w:r>
-        <w:t xml:space="preserve"> </w:t>
-      </w:r>
-      <w:r>
-        <w:t xml:space="preserve">savings are detected. We made an example of chilled water setpoint reset</w:t>
-      </w:r>
-      <w:r>
-        <w:t xml:space="preserve"> </w:t>
-      </w:r>
-      <w:r>
-        <w:t xml:space="preserve">based on outdoor weather condition as a virtual control retrofit use</w:t>
-      </w:r>
-      <w:r>
-        <w:t xml:space="preserve"> </w:t>
-      </w:r>
-      <w:r>
-        <w:t xml:space="preserve">case and applied to over 500 filtered commercial buildings. By comparing</w:t>
-      </w:r>
-      <w:r>
-        <w:t xml:space="preserve"> </w:t>
-      </w:r>
-      <w:r>
-        <w:t xml:space="preserve">the savings estimation by the conventional method (outlined in ASHRAE</w:t>
-      </w:r>
-      <w:r>
-        <w:t xml:space="preserve"> </w:t>
-      </w:r>
-      <w:r>
-        <w:t xml:space="preserve">Guideline 14) and the novel randomized method, we showed that the</w:t>
-      </w:r>
-      <w:r>
-        <w:t xml:space="preserve"> </w:t>
-      </w:r>
-      <w:r>
-        <w:t xml:space="preserve">randomized method is able to provide a more rapid and robust saving</w:t>
-      </w:r>
-      <w:r>
-        <w:t xml:space="preserve"> </w:t>
-      </w:r>
-      <w:r>
-        <w:t xml:space="preserve">estimation.</w:t>
+        <w:t xml:space="preserve">This research demonstrated the application of a novel whole-building</w:t>
+      </w:r>
+      <w:r>
+        <w:t xml:space="preserve"> </w:t>
+      </w:r>
+      <w:r>
+        <w:t xml:space="preserve">measurement and verification (M&amp;V) method, comparing its performance to</w:t>
+      </w:r>
+      <w:r>
+        <w:t xml:space="preserve"> </w:t>
+      </w:r>
+      <w:r>
+        <w:t xml:space="preserve">the conventional approach outlined in ASHRAE Guideline 14 using a large,</w:t>
+      </w:r>
+      <w:r>
+        <w:t xml:space="preserve"> </w:t>
+      </w:r>
+      <w:r>
+        <w:t xml:space="preserve">open-source commercial building dataset. The proposed M&amp;V method</w:t>
+      </w:r>
+      <w:r>
+        <w:t xml:space="preserve"> </w:t>
+      </w:r>
+      <w:r>
+        <w:t xml:space="preserve">leverages the randomized experimental design concept from other</w:t>
+      </w:r>
+      <w:r>
+        <w:t xml:space="preserve"> </w:t>
+      </w:r>
+      <w:r>
+        <w:t xml:space="preserve">scientific fields, along with statistical sequential inference</w:t>
+      </w:r>
+      <w:r>
+        <w:t xml:space="preserve"> </w:t>
+      </w:r>
+      <w:r>
+        <w:t xml:space="preserve">techniques, to determine when target savings are detected. We used a</w:t>
+      </w:r>
+      <w:r>
+        <w:t xml:space="preserve"> </w:t>
+      </w:r>
+      <w:r>
+        <w:t xml:space="preserve">virtual control retrofit case—resetting the chilled water setpoint</w:t>
+      </w:r>
+      <w:r>
+        <w:t xml:space="preserve"> </w:t>
+      </w:r>
+      <w:r>
+        <w:t xml:space="preserve">based on outdoor weather conditions—and applied it to over 500</w:t>
+      </w:r>
+      <w:r>
+        <w:t xml:space="preserve"> </w:t>
+      </w:r>
+      <w:r>
+        <w:t xml:space="preserve">filtered commercial buildings. By comparing the savings estimations of</w:t>
+      </w:r>
+      <w:r>
+        <w:t xml:space="preserve"> </w:t>
+      </w:r>
+      <w:r>
+        <w:t xml:space="preserve">the conventional method with the novel randomized method, we found that</w:t>
+      </w:r>
+      <w:r>
+        <w:t xml:space="preserve"> </w:t>
+      </w:r>
+      <w:r>
+        <w:t xml:space="preserve">the randomized approach provides faster and more robust savings</w:t>
+      </w:r>
+      <w:r>
+        <w:t xml:space="preserve"> </w:t>
+      </w:r>
+      <w:r>
+        <w:t xml:space="preserve">estimations.</w:t>
       </w:r>
     </w:p>
     <w:p>
@@ -7744,49 +8024,55 @@
         <w:pStyle w:val="BodyText"/>
       </w:pPr>
       <w:r>
-        <w:t xml:space="preserve">We showed that throughout 7 climate zones we assessed, the randomized</w:t>
-      </w:r>
-      <w:r>
-        <w:t xml:space="preserve"> </w:t>
-      </w:r>
-      <w:r>
-        <w:t xml:space="preserve">M&amp;V can provide a saving estimation by 36 weeks (with the majority</w:t>
-      </w:r>
-      <w:r>
-        <w:t xml:space="preserve"> </w:t>
-      </w:r>
-      <w:r>
-        <w:t xml:space="preserve">finishes by 24 weeks) once all stopping criteria satisfied. Meanwhile,</w:t>
-      </w:r>
-      <w:r>
-        <w:t xml:space="preserve"> </w:t>
-      </w:r>
-      <w:r>
-        <w:t xml:space="preserve">the conventional method requires a full range measurement of both</w:t>
-      </w:r>
-      <w:r>
-        <w:t xml:space="preserve"> </w:t>
-      </w:r>
-      <w:r>
-        <w:t xml:space="preserve">baseline and intervention performance under normal operation conditions,</w:t>
-      </w:r>
-      <w:r>
-        <w:t xml:space="preserve"> </w:t>
-      </w:r>
-      <w:r>
-        <w:t xml:space="preserve">which normally translate to 6 - 9 months each. We further showed the</w:t>
-      </w:r>
-      <w:r>
-        <w:t xml:space="preserve"> </w:t>
-      </w:r>
-      <w:r>
-        <w:t xml:space="preserve">estimated savings at early stop has acceptable accuracy when compared</w:t>
-      </w:r>
-      <w:r>
-        <w:t xml:space="preserve"> </w:t>
-      </w:r>
-      <w:r>
-        <w:t xml:space="preserve">with the true calculated savings.</w:t>
+        <w:t xml:space="preserve">Specifically, we showed that throughout 7 climate zones assessed in this</w:t>
+      </w:r>
+      <w:r>
+        <w:t xml:space="preserve"> </w:t>
+      </w:r>
+      <w:r>
+        <w:t xml:space="preserve">study, the randomized M&amp;V can provide a saving estimation by 36 weeks</w:t>
+      </w:r>
+      <w:r>
+        <w:t xml:space="preserve"> </w:t>
+      </w:r>
+      <w:r>
+        <w:t xml:space="preserve">(with the majority finishes by 24 weeks) once all stopping criteria</w:t>
+      </w:r>
+      <w:r>
+        <w:t xml:space="preserve"> </w:t>
+      </w:r>
+      <w:r>
+        <w:t xml:space="preserve">satisfied. In contrast, the conventional method requires a full range of</w:t>
+      </w:r>
+      <w:r>
+        <w:t xml:space="preserve"> </w:t>
+      </w:r>
+      <w:r>
+        <w:t xml:space="preserve">baseline and intervention measurements under normal operating</w:t>
+      </w:r>
+      <w:r>
+        <w:t xml:space="preserve"> </w:t>
+      </w:r>
+      <w:r>
+        <w:t xml:space="preserve">conditions, typically taking 6-9 months for each phase. Most</w:t>
+      </w:r>
+      <w:r>
+        <w:t xml:space="preserve"> </w:t>
+      </w:r>
+      <w:r>
+        <w:t xml:space="preserve">importantly, Furthermore, we verified that with reduced M&amp;V timeline the</w:t>
+      </w:r>
+      <w:r>
+        <w:t xml:space="preserve"> </w:t>
+      </w:r>
+      <w:r>
+        <w:t xml:space="preserve">randomized method can estimate savings more accurately than the two-year</w:t>
+      </w:r>
+      <w:r>
+        <w:t xml:space="preserve"> </w:t>
+      </w:r>
+      <w:r>
+        <w:t xml:space="preserve">conventional method.</w:t>
       </w:r>
     </w:p>
     <w:p>
@@ -7794,43 +8080,43 @@
         <w:pStyle w:val="BodyText"/>
       </w:pPr>
       <w:r>
-        <w:t xml:space="preserve">We also assessed the impact of non-routine events on the proposed M&amp;V</w:t>
-      </w:r>
-      <w:r>
-        <w:t xml:space="preserve"> </w:t>
-      </w:r>
-      <w:r>
-        <w:t xml:space="preserve">method both by 1) adding a known change, such as occupancy-induced</w:t>
-      </w:r>
-      <w:r>
-        <w:t xml:space="preserve"> </w:t>
-      </w:r>
-      <w:r>
-        <w:t xml:space="preserve">energy reduction, and 2) detecting removed intervention when no reset is</w:t>
-      </w:r>
-      <w:r>
-        <w:t xml:space="preserve"> </w:t>
-      </w:r>
-      <w:r>
-        <w:t xml:space="preserve">applied to buildings with a marginal difference in energy consumption.</w:t>
-      </w:r>
-      <w:r>
-        <w:t xml:space="preserve"> </w:t>
-      </w:r>
-      <w:r>
-        <w:t xml:space="preserve">We showed in both scenarios that baseline model fitting can be biased</w:t>
-      </w:r>
-      <w:r>
-        <w:t xml:space="preserve"> </w:t>
-      </w:r>
-      <w:r>
-        <w:t xml:space="preserve">while the randomization can efficiently block those confounding effect</w:t>
-      </w:r>
-      <w:r>
-        <w:t xml:space="preserve"> </w:t>
-      </w:r>
-      <w:r>
-        <w:t xml:space="preserve">to ensure the robustness of the saving estimation.</w:t>
+        <w:t xml:space="preserve">We also evaluated the impact of non-routine events on the proposed M&amp;V</w:t>
+      </w:r>
+      <w:r>
+        <w:t xml:space="preserve"> </w:t>
+      </w:r>
+      <w:r>
+        <w:t xml:space="preserve">method by: 1) introducing a known change, such as occupancy-induced</w:t>
+      </w:r>
+      <w:r>
+        <w:t xml:space="preserve"> </w:t>
+      </w:r>
+      <w:r>
+        <w:t xml:space="preserve">energy reductions, and 2) detecting when no intervention was applied in</w:t>
+      </w:r>
+      <w:r>
+        <w:t xml:space="preserve"> </w:t>
+      </w:r>
+      <w:r>
+        <w:t xml:space="preserve">buildings with marginal energy consumption differences. In both cases,</w:t>
+      </w:r>
+      <w:r>
+        <w:t xml:space="preserve"> </w:t>
+      </w:r>
+      <w:r>
+        <w:t xml:space="preserve">we demonstrated that baseline model fitting could be biased, while</w:t>
+      </w:r>
+      <w:r>
+        <w:t xml:space="preserve"> </w:t>
+      </w:r>
+      <w:r>
+        <w:t xml:space="preserve">randomization effectively blocked confounding effects, ensuring the</w:t>
+      </w:r>
+      <w:r>
+        <w:t xml:space="preserve"> </w:t>
+      </w:r>
+      <w:r>
+        <w:t xml:space="preserve">robustness of savings estimations.</w:t>
       </w:r>
     </w:p>
     <w:p>
@@ -7844,19 +8130,19 @@
         <w:t xml:space="preserve"> </w:t>
       </w:r>
       <w:r>
-        <w:t xml:space="preserve">subset of all M&amp;V use cases (i.e. only if the strategy can be switched</w:t>
-      </w:r>
-      <w:r>
-        <w:t xml:space="preserve"> </w:t>
-      </w:r>
-      <w:r>
-        <w:t xml:space="preserve">on and off), we believe the true value lies in the usefulness for most</w:t>
-      </w:r>
-      <w:r>
-        <w:t xml:space="preserve"> </w:t>
-      </w:r>
-      <w:r>
-        <w:t xml:space="preserve">control retrofit validation in the field test.</w:t>
+        <w:t xml:space="preserve">subset of all M&amp;V use cases (i.e., strategies that can be switched on</w:t>
+      </w:r>
+      <w:r>
+        <w:t xml:space="preserve"> </w:t>
+      </w:r>
+      <w:r>
+        <w:t xml:space="preserve">and off), we believe its true value lies in the usefulness and</w:t>
+      </w:r>
+      <w:r>
+        <w:t xml:space="preserve"> </w:t>
+      </w:r>
+      <w:r>
+        <w:t xml:space="preserve">conviencience for most control retrofit validation in the field test.</w:t>
       </w:r>
     </w:p>
     <w:bookmarkEnd w:id="90"/>
@@ -7879,7 +8165,7 @@
       </w:r>
     </w:p>
     <w:bookmarkEnd w:id="91"/>
-    <w:bookmarkStart w:id="158" w:name="references"/>
+    <w:bookmarkStart w:id="160" w:name="references"/>
     <w:p>
       <w:pPr>
         <w:pStyle w:val="Heading1"/>
@@ -7888,7 +8174,7 @@
         <w:t xml:space="preserve">References</w:t>
       </w:r>
     </w:p>
-    <w:bookmarkStart w:id="157" w:name="refs"/>
+    <w:bookmarkStart w:id="159" w:name="refs"/>
     <w:bookmarkStart w:id="93" w:name="ref-us2012commercial"/>
     <w:p>
       <w:pPr>
@@ -8716,7 +9002,53 @@
       </w:r>
     </w:p>
     <w:bookmarkEnd w:id="124"/>
-    <w:bookmarkStart w:id="126" w:name="ref-granderson_accuracy_2016"/>
+    <w:bookmarkStart w:id="126" w:name="ref-granderson2021"/>
+    <w:p>
+      <w:pPr>
+        <w:pStyle w:val="Bibliography"/>
+      </w:pPr>
+      <w:r>
+        <w:t xml:space="preserve">Granderson, Jessica, Mrinalini Sharma, Eliot Crowe, David Jump, Samuel Fernandes, Samir Touzani, and Devan Johnson. 2021.</w:t>
+      </w:r>
+      <w:r>
+        <w:t xml:space="preserve"> </w:t>
+      </w:r>
+      <w:r>
+        <w:t xml:space="preserve">“Assessment of Model-Based Peak Electric Consumption Prediction for Commercial Buildings.”</w:t>
+      </w:r>
+      <w:r>
+        <w:t xml:space="preserve"> </w:t>
+      </w:r>
+      <w:r>
+        <w:rPr>
+          <w:iCs/>
+          <w:i/>
+        </w:rPr>
+        <w:t xml:space="preserve">Energy and Buildings</w:t>
+      </w:r>
+      <w:r>
+        <w:t xml:space="preserve"> </w:t>
+      </w:r>
+      <w:r>
+        <w:t xml:space="preserve">245 (August): 111031.</w:t>
+      </w:r>
+      <w:r>
+        <w:t xml:space="preserve"> </w:t>
+      </w:r>
+      <w:hyperlink r:id="rId125">
+        <w:r>
+          <w:rPr>
+            <w:rStyle w:val="Hyperlink"/>
+          </w:rPr>
+          <w:t xml:space="preserve">https://doi.org/10.1016/j.enbuild.2021.111031</w:t>
+        </w:r>
+      </w:hyperlink>
+      <w:r>
+        <w:t xml:space="preserve">.</w:t>
+      </w:r>
+    </w:p>
+    <w:bookmarkEnd w:id="126"/>
+    <w:bookmarkStart w:id="128" w:name="ref-granderson_accuracy_2016"/>
     <w:p>
       <w:pPr>
         <w:pStyle w:val="Bibliography"/>
@@ -8749,7 +9081,7 @@
       <w:r>
         <w:t xml:space="preserve"> </w:t>
       </w:r>
-      <w:hyperlink r:id="rId125">
+      <w:hyperlink r:id="rId127">
         <w:r>
           <w:rPr>
             <w:rStyle w:val="Hyperlink"/>
@@ -8761,8 +9093,8 @@
         <w:t xml:space="preserve">.</w:t>
       </w:r>
     </w:p>
-    <w:bookmarkEnd w:id="126"/>
-    <w:bookmarkStart w:id="128" w:name="ref-gui_impact_2021"/>
+    <w:bookmarkEnd w:id="128"/>
+    <w:bookmarkStart w:id="130" w:name="ref-gui_impact_2021"/>
     <w:p>
       <w:pPr>
         <w:pStyle w:val="Bibliography"/>
@@ -8804,7 +9136,7 @@
       <w:r>
         <w:t xml:space="preserve"> </w:t>
       </w:r>
-      <w:hyperlink r:id="rId127">
+      <w:hyperlink r:id="rId129">
         <w:r>
           <w:rPr>
             <w:rStyle w:val="Hyperlink"/>
@@ -8816,8 +9148,8 @@
         <w:t xml:space="preserve">.</w:t>
       </w:r>
     </w:p>
-    <w:bookmarkEnd w:id="128"/>
-    <w:bookmarkStart w:id="130" w:name="ref-heo_calibration_2012"/>
+    <w:bookmarkEnd w:id="130"/>
+    <w:bookmarkStart w:id="132" w:name="ref-heo_calibration_2012"/>
     <w:p>
       <w:pPr>
         <w:pStyle w:val="Bibliography"/>
@@ -8850,7 +9182,7 @@
       <w:r>
         <w:t xml:space="preserve"> </w:t>
       </w:r>
-      <w:hyperlink r:id="rId129">
+      <w:hyperlink r:id="rId131">
         <w:r>
           <w:rPr>
             <w:rStyle w:val="Hyperlink"/>
@@ -8862,8 +9194,8 @@
         <w:t xml:space="preserve">.</w:t>
       </w:r>
     </w:p>
-    <w:bookmarkEnd w:id="130"/>
-    <w:bookmarkStart w:id="132" w:name="ref-kang_changes_2021"/>
+    <w:bookmarkEnd w:id="132"/>
+    <w:bookmarkStart w:id="134" w:name="ref-kang_changes_2021"/>
     <w:p>
       <w:pPr>
         <w:pStyle w:val="Bibliography"/>
@@ -8905,7 +9237,7 @@
       <w:r>
         <w:t xml:space="preserve"> </w:t>
       </w:r>
-      <w:hyperlink r:id="rId131">
+      <w:hyperlink r:id="rId133">
         <w:r>
           <w:rPr>
             <w:rStyle w:val="Hyperlink"/>
@@ -8917,8 +9249,8 @@
         <w:t xml:space="preserve">.</w:t>
       </w:r>
     </w:p>
-    <w:bookmarkEnd w:id="132"/>
-    <w:bookmarkStart w:id="134" w:name="ref-lee_simulationoptimization_2012"/>
+    <w:bookmarkEnd w:id="134"/>
+    <w:bookmarkStart w:id="136" w:name="ref-lee_simulationoptimization_2012"/>
     <w:p>
       <w:pPr>
         <w:pStyle w:val="Bibliography"/>
@@ -8951,7 +9283,7 @@
       <w:r>
         <w:t xml:space="preserve"> </w:t>
       </w:r>
-      <w:hyperlink r:id="rId133">
+      <w:hyperlink r:id="rId135">
         <w:r>
           <w:rPr>
             <w:rStyle w:val="Hyperlink"/>
@@ -8963,8 +9295,8 @@
         <w:t xml:space="preserve">.</w:t>
       </w:r>
     </w:p>
-    <w:bookmarkEnd w:id="134"/>
-    <w:bookmarkStart w:id="136" w:name="ref-lee_chilled_2022"/>
+    <w:bookmarkEnd w:id="136"/>
+    <w:bookmarkStart w:id="138" w:name="ref-lee_chilled_2022"/>
     <w:p>
       <w:pPr>
         <w:pStyle w:val="Bibliography"/>
@@ -8997,7 +9329,7 @@
       <w:r>
         <w:t xml:space="preserve"> </w:t>
       </w:r>
-      <w:hyperlink r:id="rId135">
+      <w:hyperlink r:id="rId137">
         <w:r>
           <w:rPr>
             <w:rStyle w:val="Hyperlink"/>
@@ -9009,8 +9341,8 @@
         <w:t xml:space="preserve">.</w:t>
       </w:r>
     </w:p>
-    <w:bookmarkEnd w:id="136"/>
-    <w:bookmarkStart w:id="138" w:name="ref-lim_randomization_2019"/>
+    <w:bookmarkEnd w:id="138"/>
+    <w:bookmarkStart w:id="140" w:name="ref-lim_randomization_2019"/>
     <w:p>
       <w:pPr>
         <w:pStyle w:val="Bibliography"/>
@@ -9043,7 +9375,7 @@
       <w:r>
         <w:t xml:space="preserve"> </w:t>
       </w:r>
-      <w:hyperlink r:id="rId137">
+      <w:hyperlink r:id="rId139">
         <w:r>
           <w:rPr>
             <w:rStyle w:val="Hyperlink"/>
@@ -9055,8 +9387,8 @@
         <w:t xml:space="preserve">.</w:t>
       </w:r>
     </w:p>
-    <w:bookmarkEnd w:id="138"/>
-    <w:bookmarkStart w:id="140" w:name="ref-mantesi_office_2022"/>
+    <w:bookmarkEnd w:id="140"/>
+    <w:bookmarkStart w:id="142" w:name="ref-mantesi_office_2022"/>
     <w:p>
       <w:pPr>
         <w:pStyle w:val="Bibliography"/>
@@ -9089,7 +9421,7 @@
       <w:r>
         <w:t xml:space="preserve"> </w:t>
       </w:r>
-      <w:hyperlink r:id="rId139">
+      <w:hyperlink r:id="rId141">
         <w:r>
           <w:rPr>
             <w:rStyle w:val="Hyperlink"/>
@@ -9101,8 +9433,8 @@
         <w:t xml:space="preserve">.</w:t>
       </w:r>
     </w:p>
-    <w:bookmarkEnd w:id="140"/>
-    <w:bookmarkStart w:id="142" w:name="ref-mathieu_quantifying_2011"/>
+    <w:bookmarkEnd w:id="142"/>
+    <w:bookmarkStart w:id="144" w:name="ref-mathieu_quantifying_2011"/>
     <w:p>
       <w:pPr>
         <w:pStyle w:val="Bibliography"/>
@@ -9149,7 +9481,7 @@
       <w:r>
         <w:t xml:space="preserve"> </w:t>
       </w:r>
-      <w:hyperlink r:id="rId141">
+      <w:hyperlink r:id="rId143">
         <w:r>
           <w:rPr>
             <w:rStyle w:val="Hyperlink"/>
@@ -9161,8 +9493,8 @@
         <w:t xml:space="preserve">.</w:t>
       </w:r>
     </w:p>
-    <w:bookmarkEnd w:id="142"/>
-    <w:bookmarkStart w:id="144" w:name="ref-miller_building_2020"/>
+    <w:bookmarkEnd w:id="144"/>
+    <w:bookmarkStart w:id="146" w:name="ref-miller_building_2020"/>
     <w:p>
       <w:pPr>
         <w:pStyle w:val="Bibliography"/>
@@ -9219,7 +9551,7 @@
       <w:r>
         <w:t xml:space="preserve"> </w:t>
       </w:r>
-      <w:hyperlink r:id="rId143">
+      <w:hyperlink r:id="rId145">
         <w:r>
           <w:rPr>
             <w:rStyle w:val="Hyperlink"/>
@@ -9231,8 +9563,8 @@
         <w:t xml:space="preserve">.</w:t>
       </w:r>
     </w:p>
-    <w:bookmarkEnd w:id="144"/>
-    <w:bookmarkStart w:id="145" w:name="X780c43b73f41f975baeace0439a4fca5a24fd7b"/>
+    <w:bookmarkEnd w:id="146"/>
+    <w:bookmarkStart w:id="147" w:name="X780c43b73f41f975baeace0439a4fca5a24fd7b"/>
     <w:p>
       <w:pPr>
         <w:pStyle w:val="Bibliography"/>
@@ -9253,8 +9585,8 @@
         <w:t xml:space="preserve">Efficiency Valuation Organisation.</w:t>
       </w:r>
     </w:p>
-    <w:bookmarkEnd w:id="145"/>
-    <w:bookmarkStart w:id="147" w:name="ref-qiu_chilled_2022"/>
+    <w:bookmarkEnd w:id="147"/>
+    <w:bookmarkStart w:id="149" w:name="ref-qiu_chilled_2022"/>
     <w:p>
       <w:pPr>
         <w:pStyle w:val="Bibliography"/>
@@ -9287,7 +9619,7 @@
       <w:r>
         <w:t xml:space="preserve"> </w:t>
       </w:r>
-      <w:hyperlink r:id="rId146">
+      <w:hyperlink r:id="rId148">
         <w:r>
           <w:rPr>
             <w:rStyle w:val="Hyperlink"/>
@@ -9299,8 +9631,8 @@
         <w:t xml:space="preserve">.</w:t>
       </w:r>
     </w:p>
-    <w:bookmarkEnd w:id="147"/>
-    <w:bookmarkStart w:id="148" w:name="ref-roa_field_2023"/>
+    <w:bookmarkEnd w:id="149"/>
+    <w:bookmarkStart w:id="150" w:name="ref-roa_field_2023"/>
     <w:p>
       <w:pPr>
         <w:pStyle w:val="Bibliography"/>
@@ -9333,8 +9665,8 @@
         <w:t xml:space="preserve">9.</w:t>
       </w:r>
     </w:p>
-    <w:bookmarkEnd w:id="148"/>
-    <w:bookmarkStart w:id="150" w:name="ref-walter_uncertainty_2014"/>
+    <w:bookmarkEnd w:id="150"/>
+    <w:bookmarkStart w:id="152" w:name="ref-walter_uncertainty_2014"/>
     <w:p>
       <w:pPr>
         <w:pStyle w:val="Bibliography"/>
@@ -9367,7 +9699,7 @@
       <w:r>
         <w:t xml:space="preserve"> </w:t>
       </w:r>
-      <w:hyperlink r:id="rId149">
+      <w:hyperlink r:id="rId151">
         <w:r>
           <w:rPr>
             <w:rStyle w:val="Hyperlink"/>
@@ -9379,8 +9711,8 @@
         <w:t xml:space="preserve">.</w:t>
       </w:r>
     </w:p>
-    <w:bookmarkEnd w:id="150"/>
-    <w:bookmarkStart w:id="152" w:name="ref-wiley_crossover_2016"/>
+    <w:bookmarkEnd w:id="152"/>
+    <w:bookmarkStart w:id="154" w:name="ref-wiley_crossover_2016"/>
     <w:p>
       <w:pPr>
         <w:pStyle w:val="Bibliography"/>
@@ -9413,7 +9745,7 @@
       <w:r>
         <w:t xml:space="preserve"> </w:t>
       </w:r>
-      <w:hyperlink r:id="rId151">
+      <w:hyperlink r:id="rId153">
         <w:r>
           <w:rPr>
             <w:rStyle w:val="Hyperlink"/>
@@ -9425,8 +9757,8 @@
         <w:t xml:space="preserve">.</w:t>
       </w:r>
     </w:p>
-    <w:bookmarkEnd w:id="152"/>
-    <w:bookmarkStart w:id="154" w:name="ref-xie_does_2021"/>
+    <w:bookmarkEnd w:id="154"/>
+    <w:bookmarkStart w:id="156" w:name="ref-xie_does_2021"/>
     <w:p>
       <w:pPr>
         <w:pStyle w:val="Bibliography"/>
@@ -9459,7 +9791,7 @@
       <w:r>
         <w:t xml:space="preserve"> </w:t>
       </w:r>
-      <w:hyperlink r:id="rId153">
+      <w:hyperlink r:id="rId155">
         <w:r>
           <w:rPr>
             <w:rStyle w:val="Hyperlink"/>
@@ -9471,8 +9803,8 @@
         <w:t xml:space="preserve">.</w:t>
       </w:r>
     </w:p>
-    <w:bookmarkEnd w:id="154"/>
-    <w:bookmarkStart w:id="156" w:name="ref-zhai_full-scale_2017"/>
+    <w:bookmarkEnd w:id="156"/>
+    <w:bookmarkStart w:id="158" w:name="ref-zhai_full-scale_2017"/>
     <w:p>
       <w:pPr>
         <w:pStyle w:val="Bibliography"/>
@@ -9523,7 +9855,7 @@
       <w:r>
         <w:t xml:space="preserve"> </w:t>
       </w:r>
-      <w:hyperlink r:id="rId155">
+      <w:hyperlink r:id="rId157">
         <w:r>
           <w:rPr>
             <w:rStyle w:val="Hyperlink"/>
@@ -9535,9 +9867,9 @@
         <w:t xml:space="preserve">.</w:t>
       </w:r>
     </w:p>
-    <w:bookmarkEnd w:id="156"/>
-    <w:bookmarkEnd w:id="157"/>
     <w:bookmarkEnd w:id="158"/>
+    <w:bookmarkEnd w:id="159"/>
+    <w:bookmarkEnd w:id="160"/>
     <w:sectPr>
       <w:pgSz w:h="15840" w:w="12240"/>
       <w:pgMar w:bottom="1440" w:footer="720" w:gutter="0" w:header="720" w:left="1440" w:right="1440" w:top="1440"/>
@@ -10601,6 +10933,36 @@
   </w:num>
   <w:num w:numId="1005">
     <w:abstractNumId w:val="991"/>
+  </w:num>
+  <w:num w:numId="1006">
+    <w:abstractNumId w:val="99411"/>
+    <w:lvlOverride w:ilvl="0">
+      <w:startOverride w:val="1"/>
+    </w:lvlOverride>
+    <w:lvlOverride w:ilvl="1">
+      <w:startOverride w:val="1"/>
+    </w:lvlOverride>
+    <w:lvlOverride w:ilvl="2">
+      <w:startOverride w:val="1"/>
+    </w:lvlOverride>
+    <w:lvlOverride w:ilvl="3">
+      <w:startOverride w:val="1"/>
+    </w:lvlOverride>
+    <w:lvlOverride w:ilvl="4">
+      <w:startOverride w:val="1"/>
+    </w:lvlOverride>
+    <w:lvlOverride w:ilvl="5">
+      <w:startOverride w:val="1"/>
+    </w:lvlOverride>
+    <w:lvlOverride w:ilvl="6">
+      <w:startOverride w:val="1"/>
+    </w:lvlOverride>
+    <w:lvlOverride w:ilvl="7">
+      <w:startOverride w:val="1"/>
+    </w:lvlOverride>
+    <w:lvlOverride w:ilvl="8">
+      <w:startOverride w:val="1"/>
+    </w:lvlOverride>
   </w:num>
 </w:numbering>
 </file>

</xml_diff>